<commit_message>
Ajuste de mi error respecto a la experiencia laboral sobre deecsa
</commit_message>
<xml_diff>
--- a/Recursos/CV/CV Uziel Sanchez Marin WORD.docx
+++ b/Recursos/CV/CV Uziel Sanchez Marin WORD.docx
@@ -119,6 +119,9 @@
         </w:rPr>
       </w:pPr>
       <w:r>
+        <w:rPr>
+          <w:noProof/>
+        </w:rPr>
         <mc:AlternateContent>
           <mc:Choice Requires="wps">
             <w:drawing>
@@ -192,7 +195,7 @@
               </wp:anchor>
             </w:drawing>
           </mc:Choice>
-          <mc:Fallback xmlns:w16sdtfl="http://schemas.microsoft.com/office/word/2024/wordml/sdtformatlock" xmlns:w16du="http://schemas.microsoft.com/office/word/2023/wordml/word16du" xmlns:oel="http://schemas.microsoft.com/office/2019/extlst">
+          <mc:Fallback xmlns:oel="http://schemas.microsoft.com/office/2019/extlst" xmlns:w16du="http://schemas.microsoft.com/office/word/2023/wordml/word16du" xmlns:w16sdtfl="http://schemas.microsoft.com/office/word/2024/wordml/sdtformatlock">
             <w:pict>
               <v:rect w14:anchorId="7D66648E" id="Rectángulo 6" o:spid="_x0000_s1026" style="position:absolute;margin-left:-2.5pt;margin-top:10.6pt;width:615pt;height:61.8pt;z-index:251659776;visibility:visible;mso-wrap-style:square;mso-width-percent:0;mso-height-percent:0;mso-wrap-distance-left:9pt;mso-wrap-distance-top:0;mso-wrap-distance-right:9pt;mso-wrap-distance-bottom:0;mso-position-horizontal:absolute;mso-position-horizontal-relative:page;mso-position-vertical:absolute;mso-position-vertical-relative:text;mso-width-percent:0;mso-height-percent:0;mso-width-relative:margin;mso-height-relative:margin;v-text-anchor:middle" o:gfxdata="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" fillcolor="#12232d" stroked="f" strokeweight="2pt">
                 <w10:wrap anchorx="page"/>
@@ -202,6 +205,9 @@
         </mc:AlternateContent>
       </w:r>
       <w:r>
+        <w:rPr>
+          <w:noProof/>
+        </w:rPr>
         <mc:AlternateContent>
           <mc:Choice Requires="wps">
             <w:drawing>
@@ -415,6 +421,9 @@
         </mc:AlternateContent>
       </w:r>
       <w:r>
+        <w:rPr>
+          <w:noProof/>
+        </w:rPr>
         <mc:AlternateContent>
           <mc:Choice Requires="wps">
             <w:drawing>
@@ -590,6 +599,7 @@
       </w:pPr>
       <w:r>
         <w:rPr>
+          <w:noProof/>
           <w:color w:val="6DBDD1"/>
           <w:w w:val="115"/>
         </w:rPr>
@@ -651,6 +661,7 @@
       </w:r>
       <w:r>
         <w:rPr>
+          <w:noProof/>
           <w:color w:val="6DBDD1"/>
           <w:w w:val="115"/>
         </w:rPr>
@@ -720,6 +731,9 @@
         </w:rPr>
       </w:pPr>
       <w:r>
+        <w:rPr>
+          <w:noProof/>
+        </w:rPr>
         <mc:AlternateContent>
           <mc:Choice Requires="wps">
             <w:drawing>
@@ -845,6 +859,9 @@
         </mc:AlternateContent>
       </w:r>
       <w:r>
+        <w:rPr>
+          <w:noProof/>
+        </w:rPr>
         <mc:AlternateContent>
           <mc:Choice Requires="wps">
             <w:drawing>
@@ -984,6 +1001,9 @@
         </w:rPr>
       </w:pPr>
       <w:r>
+        <w:rPr>
+          <w:noProof/>
+        </w:rPr>
         <mc:AlternateContent>
           <mc:Choice Requires="wps">
             <w:drawing>
@@ -1109,6 +1129,9 @@
         </mc:AlternateContent>
       </w:r>
       <w:r>
+        <w:rPr>
+          <w:noProof/>
+        </w:rPr>
         <mc:AlternateContent>
           <mc:Choice Requires="wps">
             <w:drawing>
@@ -1279,6 +1302,7 @@
       </w:pPr>
       <w:r>
         <w:rPr>
+          <w:noProof/>
           <w:lang w:val="es-419"/>
         </w:rPr>
         <w:drawing>
@@ -1389,6 +1413,7 @@
       <w:r>
         <w:rPr>
           <w:rFonts w:ascii="Arial" w:eastAsia="Arial" w:hAnsi="Arial" w:cs="Arial"/>
+          <w:noProof/>
           <w:sz w:val="3"/>
           <w:szCs w:val="3"/>
         </w:rPr>
@@ -1498,7 +1523,7 @@
               </wp:inline>
             </w:drawing>
           </mc:Choice>
-          <mc:Fallback xmlns:w16sdtfl="http://schemas.microsoft.com/office/word/2024/wordml/sdtformatlock" xmlns:w16du="http://schemas.microsoft.com/office/word/2023/wordml/word16du" xmlns:oel="http://schemas.microsoft.com/office/2019/extlst">
+          <mc:Fallback xmlns:oel="http://schemas.microsoft.com/office/2019/extlst" xmlns:w16du="http://schemas.microsoft.com/office/word/2023/wordml/word16du" xmlns:w16sdtfl="http://schemas.microsoft.com/office/word/2024/wordml/sdtformatlock">
             <w:pict>
               <v:group w14:anchorId="3274067F" id="Group 103" o:spid="_x0000_s1026" style="width:170.1pt;height:2pt;mso-position-horizontal-relative:char;mso-position-vertical-relative:line" coordsize="3402,40" o:gfxdata="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">
                 <v:group id="Group 104" o:spid="_x0000_s1027" style="position:absolute;left:20;top:20;width:3362;height:2" coordorigin="20,20" coordsize="3362,2" o:gfxdata="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">
@@ -2066,6 +2091,9 @@
         </w:rPr>
       </w:pPr>
       <w:r>
+        <w:rPr>
+          <w:noProof/>
+        </w:rPr>
         <mc:AlternateContent>
           <mc:Choice Requires="wpg">
             <w:drawing>
@@ -2172,7 +2200,7 @@
               </wp:anchor>
             </w:drawing>
           </mc:Choice>
-          <mc:Fallback xmlns:w16sdtfl="http://schemas.microsoft.com/office/word/2024/wordml/sdtformatlock" xmlns:w16du="http://schemas.microsoft.com/office/word/2023/wordml/word16du" xmlns:oel="http://schemas.microsoft.com/office/2019/extlst">
+          <mc:Fallback xmlns:oel="http://schemas.microsoft.com/office/2019/extlst" xmlns:w16du="http://schemas.microsoft.com/office/word/2023/wordml/word16du" xmlns:w16sdtfl="http://schemas.microsoft.com/office/word/2024/wordml/sdtformatlock">
             <w:pict>
               <v:group w14:anchorId="50C08EFE" id="Group 101" o:spid="_x0000_s1026" style="position:absolute;margin-left:209.55pt;margin-top:2.85pt;width:.1pt;height:11.6pt;z-index:-251681280;mso-position-horizontal-relative:page" coordorigin="4191,57" coordsize="2,232" o:gfxdata="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">
                 <v:shape id="Freeform 102" o:spid="_x0000_s1027" style="position:absolute;left:4191;top:57;width:2;height:232;visibility:visible;mso-wrap-style:square;v-text-anchor:top" coordsize="2,232" o:gfxdata="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" path="m,l,232e" filled="f" strokecolor="#dbdbda" strokeweight=".23497mm">
@@ -2580,25 +2608,7 @@
           <w:w w:val="105"/>
           <w:sz w:val="24"/>
         </w:rPr>
-        <w:t>Sky</w:t>
-      </w:r>
-      <w:r>
-        <w:rPr>
-          <w:rFonts w:ascii="Times New Roman"/>
-          <w:color w:val="1C1A18"/>
-          <w:spacing w:val="22"/>
-          <w:w w:val="105"/>
-          <w:sz w:val="24"/>
-        </w:rPr>
-        <w:t xml:space="preserve"> </w:t>
-      </w:r>
-      <w:r>
-        <w:rPr>
-          <w:rFonts w:ascii="Arial"/>
-          <w:color w:val="1C1A18"/>
-          <w:w w:val="105"/>
-        </w:rPr>
-        <w:t>Leasing</w:t>
+        <w:t>Deecsa</w:t>
       </w:r>
     </w:p>
     <w:p>
@@ -4449,6 +4459,7 @@
       <w:r>
         <w:rPr>
           <w:rFonts w:ascii="Arial" w:eastAsia="Arial" w:hAnsi="Arial" w:cs="Arial"/>
+          <w:noProof/>
           <w:sz w:val="3"/>
           <w:szCs w:val="3"/>
         </w:rPr>
@@ -4558,7 +4569,7 @@
               </wp:inline>
             </w:drawing>
           </mc:Choice>
-          <mc:Fallback xmlns:w16sdtfl="http://schemas.microsoft.com/office/word/2024/wordml/sdtformatlock" xmlns:w16du="http://schemas.microsoft.com/office/word/2023/wordml/word16du" xmlns:oel="http://schemas.microsoft.com/office/2019/extlst">
+          <mc:Fallback xmlns:oel="http://schemas.microsoft.com/office/2019/extlst" xmlns:w16du="http://schemas.microsoft.com/office/word/2023/wordml/word16du" xmlns:w16sdtfl="http://schemas.microsoft.com/office/word/2024/wordml/sdtformatlock">
             <w:pict>
               <v:group w14:anchorId="2BF2D6B8" id="Group 98" o:spid="_x0000_s1026" style="width:106.9pt;height:2pt;mso-position-horizontal-relative:char;mso-position-vertical-relative:line" coordsize="2138,40" o:gfxdata="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">
                 <v:group id="Group 99" o:spid="_x0000_s1027" style="position:absolute;left:20;top:20;width:2099;height:2" coordorigin="20,20" coordsize="2099,2" o:gfxdata="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">
@@ -9851,6 +9862,7 @@
       <w:r>
         <w:rPr>
           <w:rFonts w:ascii="Arial" w:eastAsia="Arial" w:hAnsi="Arial" w:cs="Arial"/>
+          <w:noProof/>
           <w:sz w:val="3"/>
           <w:szCs w:val="3"/>
         </w:rPr>
@@ -9960,7 +9972,7 @@
               </wp:inline>
             </w:drawing>
           </mc:Choice>
-          <mc:Fallback xmlns:w16sdtfl="http://schemas.microsoft.com/office/word/2024/wordml/sdtformatlock" xmlns:w16du="http://schemas.microsoft.com/office/word/2023/wordml/word16du" xmlns:oel="http://schemas.microsoft.com/office/2019/extlst">
+          <mc:Fallback xmlns:oel="http://schemas.microsoft.com/office/2019/extlst" xmlns:w16du="http://schemas.microsoft.com/office/word/2023/wordml/word16du" xmlns:w16sdtfl="http://schemas.microsoft.com/office/word/2024/wordml/sdtformatlock">
             <w:pict>
               <v:group w14:anchorId="18B30020" id="Group 95" o:spid="_x0000_s1026" style="width:170.1pt;height:1.8pt;mso-position-horizontal-relative:char;mso-position-vertical-relative:line" coordsize="3402,36" o:gfxdata="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">
                 <v:group id="Group 96" o:spid="_x0000_s1027" style="position:absolute;left:18;top:18;width:3366;height:2" coordorigin="18,18" coordsize="3366,2" o:gfxdata="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">
@@ -11482,6 +11494,7 @@
       <w:r>
         <w:rPr>
           <w:rFonts w:ascii="Arial" w:eastAsia="Arial" w:hAnsi="Arial" w:cs="Arial"/>
+          <w:noProof/>
           <w:sz w:val="3"/>
           <w:szCs w:val="3"/>
         </w:rPr>
@@ -11591,7 +11604,7 @@
               </wp:inline>
             </w:drawing>
           </mc:Choice>
-          <mc:Fallback xmlns:w16sdtfl="http://schemas.microsoft.com/office/word/2024/wordml/sdtformatlock" xmlns:w16du="http://schemas.microsoft.com/office/word/2023/wordml/word16du" xmlns:oel="http://schemas.microsoft.com/office/2019/extlst">
+          <mc:Fallback xmlns:oel="http://schemas.microsoft.com/office/2019/extlst" xmlns:w16du="http://schemas.microsoft.com/office/word/2023/wordml/word16du" xmlns:w16sdtfl="http://schemas.microsoft.com/office/word/2024/wordml/sdtformatlock">
             <w:pict>
               <v:group w14:anchorId="7BA9CBD6" id="Group 92" o:spid="_x0000_s1026" style="width:79.1pt;height:1.8pt;mso-position-horizontal-relative:char;mso-position-vertical-relative:line" coordsize="1582,36" o:gfxdata="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">
                 <v:group id="Group 93" o:spid="_x0000_s1027" style="position:absolute;left:18;top:18;width:1546;height:2" coordorigin="18,18" coordsize="1546,2" o:gfxdata="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">
@@ -11617,6 +11630,9 @@
         </w:rPr>
       </w:pPr>
       <w:r>
+        <w:rPr>
+          <w:noProof/>
+        </w:rPr>
         <mc:AlternateContent>
           <mc:Choice Requires="wpg">
             <w:drawing>
@@ -12479,8 +12495,19 @@
                                   <w:w w:val="120"/>
                                   <w:sz w:val="16"/>
                                 </w:rPr>
-                                <w:t>ull-stack</w:t>
+                                <w:t>ull-</w:t>
                               </w:r>
+                              <w:proofErr w:type="spellStart"/>
+                              <w:r>
+                                <w:rPr>
+                                  <w:rFonts w:ascii="Arial"/>
+                                  <w:color w:val="232121"/>
+                                  <w:w w:val="120"/>
+                                  <w:sz w:val="16"/>
+                                </w:rPr>
+                                <w:t>stack</w:t>
+                              </w:r>
+                              <w:proofErr w:type="spellEnd"/>
                               <w:r>
                                 <w:rPr>
                                   <w:rFonts w:ascii="Arial"/>
@@ -12579,6 +12606,7 @@
                                 </w:rPr>
                                 <w:t xml:space="preserve"> </w:t>
                               </w:r>
+                              <w:proofErr w:type="spellStart"/>
                               <w:r>
                                 <w:rPr>
                                   <w:rFonts w:ascii="Arial"/>
@@ -12586,7 +12614,17 @@
                                   <w:w w:val="115"/>
                                   <w:sz w:val="16"/>
                                 </w:rPr>
-                                <w:t>Boot,</w:t>
+                                <w:t>Boot</w:t>
+                              </w:r>
+                              <w:proofErr w:type="spellEnd"/>
+                              <w:r>
+                                <w:rPr>
+                                  <w:rFonts w:ascii="Arial"/>
+                                  <w:color w:val="131111"/>
+                                  <w:w w:val="115"/>
+                                  <w:sz w:val="16"/>
+                                </w:rPr>
+                                <w:t>,</w:t>
                               </w:r>
                               <w:r>
                                 <w:rPr>
@@ -13009,8 +13047,19 @@
                             <w:w w:val="120"/>
                             <w:sz w:val="16"/>
                           </w:rPr>
-                          <w:t>ull-stack</w:t>
+                          <w:t>ull-</w:t>
                         </w:r>
+                        <w:proofErr w:type="spellStart"/>
+                        <w:r>
+                          <w:rPr>
+                            <w:rFonts w:ascii="Arial"/>
+                            <w:color w:val="232121"/>
+                            <w:w w:val="120"/>
+                            <w:sz w:val="16"/>
+                          </w:rPr>
+                          <w:t>stack</w:t>
+                        </w:r>
+                        <w:proofErr w:type="spellEnd"/>
                         <w:r>
                           <w:rPr>
                             <w:rFonts w:ascii="Arial"/>
@@ -13109,6 +13158,7 @@
                           </w:rPr>
                           <w:t xml:space="preserve"> </w:t>
                         </w:r>
+                        <w:proofErr w:type="spellStart"/>
                         <w:r>
                           <w:rPr>
                             <w:rFonts w:ascii="Arial"/>
@@ -13116,7 +13166,17 @@
                             <w:w w:val="115"/>
                             <w:sz w:val="16"/>
                           </w:rPr>
-                          <w:t>Boot,</w:t>
+                          <w:t>Boot</w:t>
+                        </w:r>
+                        <w:proofErr w:type="spellEnd"/>
+                        <w:r>
+                          <w:rPr>
+                            <w:rFonts w:ascii="Arial"/>
+                            <w:color w:val="131111"/>
+                            <w:w w:val="115"/>
+                            <w:sz w:val="16"/>
+                          </w:rPr>
+                          <w:t>,</w:t>
                         </w:r>
                         <w:r>
                           <w:rPr>
@@ -13290,6 +13350,7 @@
       <w:r>
         <w:rPr>
           <w:rFonts w:ascii="Arial" w:eastAsia="Arial" w:hAnsi="Arial" w:cs="Arial"/>
+          <w:noProof/>
           <w:sz w:val="3"/>
           <w:szCs w:val="3"/>
         </w:rPr>
@@ -13399,7 +13460,7 @@
               </wp:inline>
             </w:drawing>
           </mc:Choice>
-          <mc:Fallback xmlns:w16sdtfl="http://schemas.microsoft.com/office/word/2024/wordml/sdtformatlock" xmlns:w16du="http://schemas.microsoft.com/office/word/2023/wordml/word16du" xmlns:oel="http://schemas.microsoft.com/office/2019/extlst">
+          <mc:Fallback xmlns:oel="http://schemas.microsoft.com/office/2019/extlst" xmlns:w16du="http://schemas.microsoft.com/office/word/2023/wordml/word16du" xmlns:w16sdtfl="http://schemas.microsoft.com/office/word/2024/wordml/sdtformatlock">
             <w:pict>
               <v:group w14:anchorId="483C5504" id="Group 72" o:spid="_x0000_s1026" style="width:65.6pt;height:1.8pt;mso-position-horizontal-relative:char;mso-position-vertical-relative:line" coordsize="1312,36" o:gfxdata="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">
                 <v:group id="Group 73" o:spid="_x0000_s1027" style="position:absolute;left:18;top:18;width:1277;height:2" coordorigin="18,18" coordsize="1277,2" o:gfxdata="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">
@@ -13551,6 +13612,9 @@
         </w:rPr>
       </w:pPr>
       <w:r>
+        <w:rPr>
+          <w:noProof/>
+        </w:rPr>
         <mc:AlternateContent>
           <mc:Choice Requires="wpg">
             <w:drawing>
@@ -13657,7 +13721,7 @@
               </wp:anchor>
             </w:drawing>
           </mc:Choice>
-          <mc:Fallback xmlns:w16sdtfl="http://schemas.microsoft.com/office/word/2024/wordml/sdtformatlock" xmlns:w16du="http://schemas.microsoft.com/office/word/2023/wordml/word16du" xmlns:oel="http://schemas.microsoft.com/office/2019/extlst">
+          <mc:Fallback xmlns:oel="http://schemas.microsoft.com/office/2019/extlst" xmlns:w16du="http://schemas.microsoft.com/office/word/2023/wordml/word16du" xmlns:w16sdtfl="http://schemas.microsoft.com/office/word/2024/wordml/sdtformatlock">
             <w:pict>
               <v:group w14:anchorId="0E27728D" id="Group 68" o:spid="_x0000_s1026" style="position:absolute;margin-left:321.35pt;margin-top:23.05pt;width:97.2pt;height:.1pt;z-index:251632128;mso-position-horizontal-relative:page" coordorigin="6427,461" coordsize="1944,2" o:gfxdata="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">
                 <v:shape id="Freeform 69" o:spid="_x0000_s1027" style="position:absolute;left:6427;top:461;width:1944;height:2;visibility:visible;mso-wrap-style:square;v-text-anchor:top" coordsize="1944,2" o:gfxdata="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" path="m,l1944,e" filled="f" strokecolor="#6bbccf" strokeweight=".77914mm">
@@ -18269,6 +18333,9 @@
         </w:rPr>
       </w:pPr>
       <w:r>
+        <w:rPr>
+          <w:noProof/>
+        </w:rPr>
         <mc:AlternateContent>
           <mc:Choice Requires="wpg">
             <w:drawing>
@@ -18410,7 +18477,7 @@
               </wp:anchor>
             </w:drawing>
           </mc:Choice>
-          <mc:Fallback xmlns:w16sdtfl="http://schemas.microsoft.com/office/word/2024/wordml/sdtformatlock" xmlns:w16du="http://schemas.microsoft.com/office/word/2023/wordml/word16du" xmlns:oel="http://schemas.microsoft.com/office/2019/extlst">
+          <mc:Fallback xmlns:oel="http://schemas.microsoft.com/office/2019/extlst" xmlns:w16du="http://schemas.microsoft.com/office/word/2023/wordml/word16du" xmlns:w16sdtfl="http://schemas.microsoft.com/office/word/2024/wordml/sdtformatlock">
             <w:pict>
               <v:group w14:anchorId="2B7C4214" id="Group 66" o:spid="_x0000_s1026" style="position:absolute;margin-left:328.7pt;margin-top:-19.8pt;width:143.65pt;height:10.95pt;z-index:-251680256;mso-position-horizontal-relative:page" coordorigin="6574,-396" coordsize="2873,219" o:gfxdata="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">
                 <v:shape id="Freeform 67" o:spid="_x0000_s1027" style="position:absolute;left:6574;top:-396;width:2873;height:219;visibility:visible;mso-wrap-style:square;v-text-anchor:top" coordsize="2873,219" o:gfxdata="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" path="m,l2873,r,219l,219,,xe" fillcolor="#919aa3" stroked="f">
@@ -18423,6 +18490,9 @@
         </mc:AlternateContent>
       </w:r>
       <w:r>
+        <w:rPr>
+          <w:noProof/>
+        </w:rPr>
         <mc:AlternateContent>
           <mc:Choice Requires="wpg">
             <w:drawing>
@@ -18564,7 +18634,7 @@
               </wp:anchor>
             </w:drawing>
           </mc:Choice>
-          <mc:Fallback xmlns:w16sdtfl="http://schemas.microsoft.com/office/word/2024/wordml/sdtformatlock" xmlns:w16du="http://schemas.microsoft.com/office/word/2023/wordml/word16du" xmlns:oel="http://schemas.microsoft.com/office/2019/extlst">
+          <mc:Fallback xmlns:oel="http://schemas.microsoft.com/office/2019/extlst" xmlns:w16du="http://schemas.microsoft.com/office/word/2023/wordml/word16du" xmlns:w16sdtfl="http://schemas.microsoft.com/office/word/2024/wordml/sdtformatlock">
             <w:pict>
               <v:group w14:anchorId="376EC7ED" id="Group 64" o:spid="_x0000_s1026" style="position:absolute;margin-left:328.7pt;margin-top:-.85pt;width:182.5pt;height:11.6pt;z-index:-251679232;mso-position-horizontal-relative:page" coordorigin="6574,-17" coordsize="3650,232" o:gfxdata="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">
                 <v:shape id="Freeform 65" o:spid="_x0000_s1027" style="position:absolute;left:6574;top:-17;width:3650;height:232;visibility:visible;mso-wrap-style:square;v-text-anchor:top" coordsize="3650,232" o:gfxdata="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" path="m,l3649,r,232l,232,,xe" fillcolor="#919aa3" stroked="f">
@@ -18702,6 +18772,9 @@
         </w:rPr>
       </w:pPr>
       <w:r>
+        <w:rPr>
+          <w:noProof/>
+        </w:rPr>
         <mc:AlternateContent>
           <mc:Choice Requires="wpg">
             <w:drawing>
@@ -18843,7 +18916,7 @@
               </wp:anchor>
             </w:drawing>
           </mc:Choice>
-          <mc:Fallback xmlns:w16sdtfl="http://schemas.microsoft.com/office/word/2024/wordml/sdtformatlock" xmlns:w16du="http://schemas.microsoft.com/office/word/2023/wordml/word16du" xmlns:oel="http://schemas.microsoft.com/office/2019/extlst">
+          <mc:Fallback xmlns:oel="http://schemas.microsoft.com/office/2019/extlst" xmlns:w16du="http://schemas.microsoft.com/office/word/2023/wordml/word16du" xmlns:w16sdtfl="http://schemas.microsoft.com/office/word/2024/wordml/sdtformatlock">
             <w:pict>
               <v:group w14:anchorId="28B7154A" id="Group 62" o:spid="_x0000_s1026" style="position:absolute;margin-left:412.6pt;margin-top:-.8pt;width:87.3pt;height:10.95pt;z-index:-251678208;mso-position-horizontal-relative:page" coordorigin="8252,-16" coordsize="1746,219" o:gfxdata="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">
                 <v:shape id="Freeform 63" o:spid="_x0000_s1027" style="position:absolute;left:8252;top:-16;width:1746;height:219;visibility:visible;mso-wrap-style:square;v-text-anchor:top" coordsize="1746,219" o:gfxdata="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" path="m,l1745,r,218l,218,,xe" fillcolor="#919aa3" stroked="f">
@@ -18856,6 +18929,9 @@
         </mc:AlternateContent>
       </w:r>
       <w:r>
+        <w:rPr>
+          <w:noProof/>
+        </w:rPr>
         <mc:AlternateContent>
           <mc:Choice Requires="wps">
             <w:drawing>
@@ -19089,6 +19165,7 @@
       <w:r>
         <w:rPr>
           <w:rFonts w:ascii="Arial" w:eastAsia="Arial" w:hAnsi="Arial" w:cs="Arial"/>
+          <w:noProof/>
           <w:sz w:val="20"/>
           <w:szCs w:val="20"/>
         </w:rPr>
@@ -19385,6 +19462,9 @@
         </w:rPr>
       </w:pPr>
       <w:r>
+        <w:rPr>
+          <w:noProof/>
+        </w:rPr>
         <mc:AlternateContent>
           <mc:Choice Requires="wpg">
             <w:drawing>
@@ -19526,7 +19606,7 @@
               </wp:anchor>
             </w:drawing>
           </mc:Choice>
-          <mc:Fallback xmlns:w16sdtfl="http://schemas.microsoft.com/office/word/2024/wordml/sdtformatlock" xmlns:w16du="http://schemas.microsoft.com/office/word/2023/wordml/word16du" xmlns:oel="http://schemas.microsoft.com/office/2019/extlst">
+          <mc:Fallback xmlns:oel="http://schemas.microsoft.com/office/2019/extlst" xmlns:w16du="http://schemas.microsoft.com/office/word/2023/wordml/word16du" xmlns:w16sdtfl="http://schemas.microsoft.com/office/word/2024/wordml/sdtformatlock">
             <w:pict>
               <v:group w14:anchorId="1509FE68" id="Group 58" o:spid="_x0000_s1026" style="position:absolute;margin-left:327.55pt;margin-top:6.3pt;width:127.05pt;height:10.95pt;z-index:-251677184;mso-position-horizontal-relative:page" coordorigin="6551,126" coordsize="2541,219" o:gfxdata="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">
                 <v:shape id="Freeform 59" o:spid="_x0000_s1027" style="position:absolute;left:6551;top:126;width:2541;height:219;visibility:visible;mso-wrap-style:square;v-text-anchor:top" coordsize="2541,219" o:gfxdata="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" path="m,l2541,r,218l,218,,xe" fillcolor="#919aa3" stroked="f">
@@ -19539,6 +19619,9 @@
         </mc:AlternateContent>
       </w:r>
       <w:r>
+        <w:rPr>
+          <w:noProof/>
+        </w:rPr>
         <mc:AlternateContent>
           <mc:Choice Requires="wps">
             <w:drawing>
@@ -19811,6 +19894,7 @@
       <w:r>
         <w:rPr>
           <w:rFonts w:ascii="Arial" w:eastAsia="Arial" w:hAnsi="Arial" w:cs="Arial"/>
+          <w:noProof/>
           <w:sz w:val="20"/>
           <w:szCs w:val="20"/>
         </w:rPr>
@@ -20096,6 +20180,9 @@
         </w:rPr>
       </w:pPr>
       <w:r>
+        <w:rPr>
+          <w:noProof/>
+        </w:rPr>
         <mc:AlternateContent>
           <mc:Choice Requires="wpg">
             <w:drawing>
@@ -20237,7 +20324,7 @@
               </wp:anchor>
             </w:drawing>
           </mc:Choice>
-          <mc:Fallback xmlns:w16sdtfl="http://schemas.microsoft.com/office/word/2024/wordml/sdtformatlock" xmlns:w16du="http://schemas.microsoft.com/office/word/2023/wordml/word16du" xmlns:oel="http://schemas.microsoft.com/office/2019/extlst">
+          <mc:Fallback xmlns:oel="http://schemas.microsoft.com/office/2019/extlst" xmlns:w16du="http://schemas.microsoft.com/office/word/2023/wordml/word16du" xmlns:w16sdtfl="http://schemas.microsoft.com/office/word/2024/wordml/sdtformatlock">
             <w:pict>
               <v:group w14:anchorId="3B4B7C47" id="Group 54" o:spid="_x0000_s1026" style="position:absolute;margin-left:327.8pt;margin-top:-.9pt;width:167.25pt;height:11.45pt;z-index:-251676160;mso-position-horizontal-relative:page" coordorigin="6556,-18" coordsize="3345,229" o:gfxdata="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">
                 <v:shape id="Freeform 55" o:spid="_x0000_s1027" style="position:absolute;left:6556;top:-18;width:3345;height:229;visibility:visible;mso-wrap-style:square;v-text-anchor:top" coordsize="3345,229" o:gfxdata="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" path="m,l3344,r,229l,229,,xe" fillcolor="#919aa3" stroked="f">
@@ -20397,6 +20484,7 @@
       <w:r>
         <w:rPr>
           <w:rFonts w:ascii="Arial" w:eastAsia="Arial" w:hAnsi="Arial" w:cs="Arial"/>
+          <w:noProof/>
           <w:sz w:val="20"/>
           <w:szCs w:val="20"/>
         </w:rPr>
@@ -20645,6 +20733,9 @@
         </w:rPr>
       </w:pPr>
       <w:r>
+        <w:rPr>
+          <w:noProof/>
+        </w:rPr>
         <mc:AlternateContent>
           <mc:Choice Requires="wpg">
             <w:drawing>
@@ -20786,7 +20877,7 @@
               </wp:anchor>
             </w:drawing>
           </mc:Choice>
-          <mc:Fallback xmlns:w16sdtfl="http://schemas.microsoft.com/office/word/2024/wordml/sdtformatlock" xmlns:w16du="http://schemas.microsoft.com/office/word/2023/wordml/word16du" xmlns:oel="http://schemas.microsoft.com/office/2019/extlst">
+          <mc:Fallback xmlns:oel="http://schemas.microsoft.com/office/2019/extlst" xmlns:w16du="http://schemas.microsoft.com/office/word/2023/wordml/word16du" xmlns:w16sdtfl="http://schemas.microsoft.com/office/word/2024/wordml/sdtformatlock">
             <w:pict>
               <v:group w14:anchorId="466E4557" id="Group 51" o:spid="_x0000_s1026" style="position:absolute;margin-left:327.8pt;margin-top:-.8pt;width:147.05pt;height:10.95pt;z-index:-251675136;mso-position-horizontal-relative:page" coordorigin="6556,-16" coordsize="2941,219" o:gfxdata="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">
                 <v:shape id="Freeform 52" o:spid="_x0000_s1027" style="position:absolute;left:6556;top:-16;width:2941;height:219;visibility:visible;mso-wrap-style:square;v-text-anchor:top" coordsize="2941,219" o:gfxdata="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" path="m,l2941,r,218l,218,,xe" fillcolor="#919aa3" stroked="f">
@@ -20799,6 +20890,9 @@
         </mc:AlternateContent>
       </w:r>
       <w:r>
+        <w:rPr>
+          <w:noProof/>
+        </w:rPr>
         <mc:AlternateContent>
           <mc:Choice Requires="wpg">
             <w:drawing>
@@ -20940,7 +21034,7 @@
               </wp:anchor>
             </w:drawing>
           </mc:Choice>
-          <mc:Fallback xmlns:w16sdtfl="http://schemas.microsoft.com/office/word/2024/wordml/sdtformatlock" xmlns:w16du="http://schemas.microsoft.com/office/word/2023/wordml/word16du" xmlns:oel="http://schemas.microsoft.com/office/2019/extlst">
+          <mc:Fallback xmlns:oel="http://schemas.microsoft.com/office/2019/extlst" xmlns:w16du="http://schemas.microsoft.com/office/word/2023/wordml/word16du" xmlns:w16sdtfl="http://schemas.microsoft.com/office/word/2024/wordml/sdtformatlock">
             <w:pict>
               <v:group w14:anchorId="19A9E32F" id="Group 49" o:spid="_x0000_s1026" style="position:absolute;margin-left:327.65pt;margin-top:17.5pt;width:188.8pt;height:10.95pt;z-index:-251674112;mso-position-horizontal-relative:page" coordorigin="6553,350" coordsize="3776,219" o:gfxdata="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">
                 <v:shape id="Freeform 50" o:spid="_x0000_s1027" style="position:absolute;left:6553;top:350;width:3776;height:219;visibility:visible;mso-wrap-style:square;v-text-anchor:top" coordsize="3776,219" o:gfxdata="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" path="m,l3776,r,219l,219,,xe" fillcolor="#919aa3" stroked="f">
@@ -20953,6 +21047,9 @@
         </mc:AlternateContent>
       </w:r>
       <w:r>
+        <w:rPr>
+          <w:noProof/>
+        </w:rPr>
         <mc:AlternateContent>
           <mc:Choice Requires="wpg">
             <w:drawing>
@@ -21094,7 +21191,7 @@
               </wp:anchor>
             </w:drawing>
           </mc:Choice>
-          <mc:Fallback xmlns:w16sdtfl="http://schemas.microsoft.com/office/word/2024/wordml/sdtformatlock" xmlns:w16du="http://schemas.microsoft.com/office/word/2023/wordml/word16du" xmlns:oel="http://schemas.microsoft.com/office/2019/extlst">
+          <mc:Fallback xmlns:oel="http://schemas.microsoft.com/office/2019/extlst" xmlns:w16du="http://schemas.microsoft.com/office/word/2023/wordml/word16du" xmlns:w16sdtfl="http://schemas.microsoft.com/office/word/2024/wordml/sdtformatlock">
             <w:pict>
               <v:group w14:anchorId="0FE5F51E" id="Group 47" o:spid="_x0000_s1026" style="position:absolute;margin-left:327.6pt;margin-top:36.95pt;width:121.15pt;height:10.95pt;z-index:-251673088;mso-position-horizontal-relative:page" coordorigin="6552,739" coordsize="2423,219" o:gfxdata="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">
                 <v:shape id="Freeform 48" o:spid="_x0000_s1027" style="position:absolute;left:6552;top:739;width:2423;height:219;visibility:visible;mso-wrap-style:square;v-text-anchor:top" coordsize="2423,219" o:gfxdata="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" path="m,l2423,r,218l,218,,xe" fillcolor="#919aa3" stroked="f">
@@ -21107,6 +21204,9 @@
         </mc:AlternateContent>
       </w:r>
       <w:r>
+        <w:rPr>
+          <w:noProof/>
+        </w:rPr>
         <mc:AlternateContent>
           <mc:Choice Requires="wpg">
             <w:drawing>
@@ -21248,7 +21348,7 @@
               </wp:anchor>
             </w:drawing>
           </mc:Choice>
-          <mc:Fallback xmlns:w16sdtfl="http://schemas.microsoft.com/office/word/2024/wordml/sdtformatlock" xmlns:w16du="http://schemas.microsoft.com/office/word/2023/wordml/word16du" xmlns:oel="http://schemas.microsoft.com/office/2019/extlst">
+          <mc:Fallback xmlns:oel="http://schemas.microsoft.com/office/2019/extlst" xmlns:w16du="http://schemas.microsoft.com/office/word/2023/wordml/word16du" xmlns:w16sdtfl="http://schemas.microsoft.com/office/word/2024/wordml/sdtformatlock">
             <w:pict>
               <v:group w14:anchorId="422E33F1" id="Group 45" o:spid="_x0000_s1026" style="position:absolute;margin-left:327.65pt;margin-top:54.75pt;width:126.95pt;height:11.45pt;z-index:-251672064;mso-position-horizontal-relative:page" coordorigin="6553,1095" coordsize="2539,229" o:gfxdata="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">
                 <v:shape id="Freeform 46" o:spid="_x0000_s1027" style="position:absolute;left:6553;top:1095;width:2539;height:229;visibility:visible;mso-wrap-style:square;v-text-anchor:top" coordsize="2539,229" o:gfxdata="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" path="m,l2539,r,229l,229,,xe" fillcolor="#919aa3" stroked="f">
@@ -21657,6 +21757,9 @@
         </w:rPr>
       </w:pPr>
       <w:r>
+        <w:rPr>
+          <w:noProof/>
+        </w:rPr>
         <mc:AlternateContent>
           <mc:Choice Requires="wpg">
             <w:drawing>
@@ -21798,7 +21901,7 @@
               </wp:anchor>
             </w:drawing>
           </mc:Choice>
-          <mc:Fallback xmlns:w16sdtfl="http://schemas.microsoft.com/office/word/2024/wordml/sdtformatlock" xmlns:w16du="http://schemas.microsoft.com/office/word/2023/wordml/word16du" xmlns:oel="http://schemas.microsoft.com/office/2019/extlst">
+          <mc:Fallback xmlns:oel="http://schemas.microsoft.com/office/2019/extlst" xmlns:w16du="http://schemas.microsoft.com/office/word/2023/wordml/word16du" xmlns:w16sdtfl="http://schemas.microsoft.com/office/word/2024/wordml/sdtformatlock">
             <w:pict>
               <v:group w14:anchorId="66ED82FF" id="Group 43" o:spid="_x0000_s1026" style="position:absolute;margin-left:327.6pt;margin-top:-.8pt;width:142.7pt;height:10.95pt;z-index:-251671040;mso-position-horizontal-relative:page" coordorigin="6552,-16" coordsize="2854,219" o:gfxdata="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">
                 <v:shape id="Freeform 44" o:spid="_x0000_s1027" style="position:absolute;left:6552;top:-16;width:2854;height:219;visibility:visible;mso-wrap-style:square;v-text-anchor:top" coordsize="2854,219" o:gfxdata="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" path="m,l2854,r,218l,218,,xe" fillcolor="#919aa3" stroked="f">
@@ -21811,6 +21914,9 @@
         </mc:AlternateContent>
       </w:r>
       <w:r>
+        <w:rPr>
+          <w:noProof/>
+        </w:rPr>
         <mc:AlternateContent>
           <mc:Choice Requires="wpg">
             <w:drawing>
@@ -21952,7 +22058,7 @@
               </wp:anchor>
             </w:drawing>
           </mc:Choice>
-          <mc:Fallback xmlns:w16sdtfl="http://schemas.microsoft.com/office/word/2024/wordml/sdtformatlock" xmlns:w16du="http://schemas.microsoft.com/office/word/2023/wordml/word16du" xmlns:oel="http://schemas.microsoft.com/office/2019/extlst">
+          <mc:Fallback xmlns:oel="http://schemas.microsoft.com/office/2019/extlst" xmlns:w16du="http://schemas.microsoft.com/office/word/2023/wordml/word16du" xmlns:w16sdtfl="http://schemas.microsoft.com/office/word/2024/wordml/sdtformatlock">
             <w:pict>
               <v:group w14:anchorId="21A9978E" id="Group 41" o:spid="_x0000_s1026" style="position:absolute;margin-left:327.55pt;margin-top:17.45pt;width:142.8pt;height:11.45pt;z-index:-251670016;mso-position-horizontal-relative:page" coordorigin="6551,349" coordsize="2856,229" o:gfxdata="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">
                 <v:shape id="Freeform 42" o:spid="_x0000_s1027" style="position:absolute;left:6551;top:349;width:2856;height:229;visibility:visible;mso-wrap-style:square;v-text-anchor:top" coordsize="2856,229" o:gfxdata="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" path="m,l2856,r,229l,229,,xe" fillcolor="#919aa3" stroked="f">
@@ -22209,6 +22315,7 @@
       <w:r>
         <w:rPr>
           <w:rFonts w:ascii="Arial" w:eastAsia="Arial" w:hAnsi="Arial" w:cs="Arial"/>
+          <w:noProof/>
           <w:sz w:val="20"/>
           <w:szCs w:val="20"/>
         </w:rPr>
@@ -22459,6 +22566,7 @@
       <w:r>
         <w:rPr>
           <w:rFonts w:ascii="Arial" w:eastAsia="Arial" w:hAnsi="Arial" w:cs="Arial"/>
+          <w:noProof/>
           <w:sz w:val="20"/>
           <w:szCs w:val="20"/>
         </w:rPr>
@@ -22746,6 +22854,9 @@
         </w:rPr>
       </w:pPr>
       <w:r>
+        <w:rPr>
+          <w:noProof/>
+        </w:rPr>
         <mc:AlternateContent>
           <mc:Choice Requires="wpg">
             <w:drawing>
@@ -22887,7 +22998,7 @@
               </wp:anchor>
             </w:drawing>
           </mc:Choice>
-          <mc:Fallback xmlns:w16sdtfl="http://schemas.microsoft.com/office/word/2024/wordml/sdtformatlock" xmlns:w16du="http://schemas.microsoft.com/office/word/2023/wordml/word16du" xmlns:oel="http://schemas.microsoft.com/office/2019/extlst">
+          <mc:Fallback xmlns:oel="http://schemas.microsoft.com/office/2019/extlst" xmlns:w16du="http://schemas.microsoft.com/office/word/2023/wordml/word16du" xmlns:w16sdtfl="http://schemas.microsoft.com/office/word/2024/wordml/sdtformatlock">
             <w:pict>
               <v:group w14:anchorId="007246B9" id="Group 37" o:spid="_x0000_s1026" style="position:absolute;margin-left:327.75pt;margin-top:-.8pt;width:170.1pt;height:10.95pt;z-index:-251668992;mso-position-horizontal-relative:page" coordorigin="6555,-16" coordsize="3402,219" o:gfxdata="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">
                 <v:shape id="Freeform 38" o:spid="_x0000_s1027" style="position:absolute;left:6555;top:-16;width:3402;height:219;visibility:visible;mso-wrap-style:square;v-text-anchor:top" coordsize="3402,219" o:gfxdata="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" path="m,l3402,r,218l,218,,xe" fillcolor="#919aa3" stroked="f">
@@ -23027,6 +23138,7 @@
       <w:r>
         <w:rPr>
           <w:rFonts w:ascii="Arial" w:eastAsia="Arial" w:hAnsi="Arial" w:cs="Arial"/>
+          <w:noProof/>
           <w:sz w:val="20"/>
           <w:szCs w:val="20"/>
         </w:rPr>
@@ -23230,6 +23342,9 @@
         </w:rPr>
       </w:pPr>
       <w:r>
+        <w:rPr>
+          <w:noProof/>
+        </w:rPr>
         <mc:AlternateContent>
           <mc:Choice Requires="wpg">
             <w:drawing>
@@ -23371,7 +23486,7 @@
               </wp:anchor>
             </w:drawing>
           </mc:Choice>
-          <mc:Fallback xmlns:w16sdtfl="http://schemas.microsoft.com/office/word/2024/wordml/sdtformatlock" xmlns:w16du="http://schemas.microsoft.com/office/word/2023/wordml/word16du" xmlns:oel="http://schemas.microsoft.com/office/2019/extlst">
+          <mc:Fallback xmlns:oel="http://schemas.microsoft.com/office/2019/extlst" xmlns:w16du="http://schemas.microsoft.com/office/word/2023/wordml/word16du" xmlns:w16sdtfl="http://schemas.microsoft.com/office/word/2024/wordml/sdtformatlock">
             <w:pict>
               <v:group w14:anchorId="23119E48" id="Group 34" o:spid="_x0000_s1026" style="position:absolute;margin-left:327.6pt;margin-top:7.6pt;width:93.3pt;height:10.95pt;z-index:-251667968;mso-position-horizontal-relative:page" coordorigin="6552,152" coordsize="1866,219" o:gfxdata="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">
                 <v:shape id="Freeform 35" o:spid="_x0000_s1027" style="position:absolute;left:6552;top:152;width:1866;height:219;visibility:visible;mso-wrap-style:square;v-text-anchor:top" coordsize="1866,219" o:gfxdata="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" path="m,l1865,r,219l,219,,xe" fillcolor="#919aa3" stroked="f">
@@ -23480,6 +23595,9 @@
         </w:rPr>
       </w:pPr>
       <w:r>
+        <w:rPr>
+          <w:noProof/>
+        </w:rPr>
         <mc:AlternateContent>
           <mc:Choice Requires="wpg">
             <w:drawing>
@@ -23621,7 +23739,7 @@
               </wp:anchor>
             </w:drawing>
           </mc:Choice>
-          <mc:Fallback xmlns:w16sdtfl="http://schemas.microsoft.com/office/word/2024/wordml/sdtformatlock" xmlns:w16du="http://schemas.microsoft.com/office/word/2023/wordml/word16du" xmlns:oel="http://schemas.microsoft.com/office/2019/extlst">
+          <mc:Fallback xmlns:oel="http://schemas.microsoft.com/office/2019/extlst" xmlns:w16du="http://schemas.microsoft.com/office/word/2023/wordml/word16du" xmlns:w16sdtfl="http://schemas.microsoft.com/office/word/2024/wordml/sdtformatlock">
             <w:pict>
               <v:group w14:anchorId="177CFF5F" id="Group 32" o:spid="_x0000_s1026" style="position:absolute;margin-left:327.35pt;margin-top:5.45pt;width:223pt;height:10.95pt;z-index:-251666944;mso-position-horizontal-relative:page" coordorigin="6547,109" coordsize="4460,219" o:gfxdata="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">
                 <v:shape id="Freeform 33" o:spid="_x0000_s1027" style="position:absolute;left:6547;top:109;width:4460;height:219;visibility:visible;mso-wrap-style:square;v-text-anchor:top" coordsize="4460,219" o:gfxdata="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" path="m,l4460,r,218l,218,,xe" fillcolor="#919aa3" stroked="f">
@@ -23634,6 +23752,9 @@
         </mc:AlternateContent>
       </w:r>
       <w:r>
+        <w:rPr>
+          <w:noProof/>
+        </w:rPr>
         <mc:AlternateContent>
           <mc:Choice Requires="wpg">
             <w:drawing>
@@ -23775,7 +23896,7 @@
               </wp:anchor>
             </w:drawing>
           </mc:Choice>
-          <mc:Fallback xmlns:w16sdtfl="http://schemas.microsoft.com/office/word/2024/wordml/sdtformatlock" xmlns:w16du="http://schemas.microsoft.com/office/word/2023/wordml/word16du" xmlns:oel="http://schemas.microsoft.com/office/2019/extlst">
+          <mc:Fallback xmlns:oel="http://schemas.microsoft.com/office/2019/extlst" xmlns:w16du="http://schemas.microsoft.com/office/word/2023/wordml/word16du" xmlns:w16sdtfl="http://schemas.microsoft.com/office/word/2024/wordml/sdtformatlock">
             <w:pict>
               <v:group w14:anchorId="2296B748" id="Group 30" o:spid="_x0000_s1026" style="position:absolute;margin-left:326.65pt;margin-top:26.85pt;width:154.7pt;height:10.95pt;z-index:-251665920;mso-position-horizontal-relative:page" coordorigin="6533,537" coordsize="3094,219" o:gfxdata="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">
                 <v:shape id="Freeform 31" o:spid="_x0000_s1027" style="position:absolute;left:6533;top:537;width:3094;height:219;visibility:visible;mso-wrap-style:square;v-text-anchor:top" coordsize="3094,219" o:gfxdata="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" path="m,l3094,r,218l,218,,xe" fillcolor="#919aa3" stroked="f">
@@ -24052,6 +24173,7 @@
       <w:r>
         <w:rPr>
           <w:rFonts w:ascii="Arial"/>
+          <w:noProof/>
           <w:sz w:val="20"/>
         </w:rPr>
         <mc:AlternateContent>
@@ -24251,6 +24373,7 @@
       <w:r>
         <w:rPr>
           <w:rFonts w:ascii="Arial"/>
+          <w:noProof/>
           <w:sz w:val="20"/>
         </w:rPr>
         <mc:AlternateContent>
@@ -24540,6 +24663,7 @@
       <w:r>
         <w:rPr>
           <w:rFonts w:ascii="Arial" w:eastAsia="Arial" w:hAnsi="Arial" w:cs="Arial"/>
+          <w:noProof/>
           <w:sz w:val="2"/>
           <w:szCs w:val="2"/>
         </w:rPr>
@@ -24650,7 +24774,7 @@
               </wp:inline>
             </w:drawing>
           </mc:Choice>
-          <mc:Fallback xmlns:w16sdtfl="http://schemas.microsoft.com/office/word/2024/wordml/sdtformatlock" xmlns:w16du="http://schemas.microsoft.com/office/word/2023/wordml/word16du" xmlns:oel="http://schemas.microsoft.com/office/2019/extlst">
+          <mc:Fallback xmlns:oel="http://schemas.microsoft.com/office/2019/extlst" xmlns:w16du="http://schemas.microsoft.com/office/word/2023/wordml/word16du" xmlns:w16sdtfl="http://schemas.microsoft.com/office/word/2024/wordml/sdtformatlock">
             <w:pict>
               <v:group w14:anchorId="3D1EF6D3" id="Group 25" o:spid="_x0000_s1026" style="width:606.95pt;height:.45pt;mso-position-horizontal-relative:char;mso-position-vertical-relative:line" coordsize="12139,9" o:gfxdata="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">
                 <v:group id="Group 26" o:spid="_x0000_s1027" style="position:absolute;left:4;top:4;width:12130;height:2" coordorigin="4,4" coordsize="12130,2" o:gfxdata="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">
@@ -24759,6 +24883,7 @@
       <w:r>
         <w:rPr>
           <w:rFonts w:ascii="Arial" w:eastAsia="Arial" w:hAnsi="Arial" w:cs="Arial"/>
+          <w:noProof/>
           <w:sz w:val="3"/>
           <w:szCs w:val="3"/>
         </w:rPr>
@@ -24868,7 +24993,7 @@
               </wp:inline>
             </w:drawing>
           </mc:Choice>
-          <mc:Fallback xmlns:w16sdtfl="http://schemas.microsoft.com/office/word/2024/wordml/sdtformatlock" xmlns:w16du="http://schemas.microsoft.com/office/word/2023/wordml/word16du" xmlns:oel="http://schemas.microsoft.com/office/2019/extlst">
+          <mc:Fallback xmlns:oel="http://schemas.microsoft.com/office/2019/extlst" xmlns:w16du="http://schemas.microsoft.com/office/word/2023/wordml/word16du" xmlns:w16sdtfl="http://schemas.microsoft.com/office/word/2024/wordml/sdtformatlock">
             <w:pict>
               <v:group w14:anchorId="4C1BD467" id="Group 22" o:spid="_x0000_s1026" style="width:186pt;height:1.8pt;mso-position-horizontal-relative:char;mso-position-vertical-relative:line" coordsize="3720,36" o:gfxdata="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">
                 <v:group id="Group 23" o:spid="_x0000_s1027" style="position:absolute;left:18;top:18;width:3684;height:2" coordorigin="18,18" coordsize="3684,2" o:gfxdata="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">
@@ -24890,6 +25015,9 @@
         <w:ind w:left="490" w:right="49"/>
       </w:pPr>
       <w:r>
+        <w:rPr>
+          <w:noProof/>
+        </w:rPr>
         <mc:AlternateContent>
           <mc:Choice Requires="wpg">
             <w:drawing>
@@ -24996,7 +25124,7 @@
               </wp:anchor>
             </w:drawing>
           </mc:Choice>
-          <mc:Fallback xmlns:w16sdtfl="http://schemas.microsoft.com/office/word/2024/wordml/sdtformatlock" xmlns:w16du="http://schemas.microsoft.com/office/word/2023/wordml/word16du" xmlns:oel="http://schemas.microsoft.com/office/2019/extlst">
+          <mc:Fallback xmlns:oel="http://schemas.microsoft.com/office/2019/extlst" xmlns:w16du="http://schemas.microsoft.com/office/word/2023/wordml/word16du" xmlns:w16sdtfl="http://schemas.microsoft.com/office/word/2024/wordml/sdtformatlock">
             <w:pict>
               <v:group w14:anchorId="229FC929" id="Group 20" o:spid="_x0000_s1026" style="position:absolute;margin-left:159.55pt;margin-top:26.15pt;width:.1pt;height:10.25pt;z-index:-251663872;mso-position-horizontal-relative:page" coordorigin="3191,523" coordsize="2,205" o:gfxdata="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">
                 <v:shape id="Freeform 21" o:spid="_x0000_s1027" style="position:absolute;left:3191;top:523;width:2;height:205;visibility:visible;mso-wrap-style:square;v-text-anchor:top" coordsize="2,205" o:gfxdata="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" path="m,l,205e" filled="f" strokecolor="#e2e1e1" strokeweight=".2405mm">
@@ -25009,6 +25137,9 @@
         </mc:AlternateContent>
       </w:r>
       <w:r>
+        <w:rPr>
+          <w:noProof/>
+        </w:rPr>
         <mc:AlternateContent>
           <mc:Choice Requires="wpg">
             <w:drawing>
@@ -25115,7 +25246,7 @@
               </wp:anchor>
             </w:drawing>
           </mc:Choice>
-          <mc:Fallback xmlns:w16sdtfl="http://schemas.microsoft.com/office/word/2024/wordml/sdtformatlock" xmlns:w16du="http://schemas.microsoft.com/office/word/2023/wordml/word16du" xmlns:oel="http://schemas.microsoft.com/office/2019/extlst">
+          <mc:Fallback xmlns:oel="http://schemas.microsoft.com/office/2019/extlst" xmlns:w16du="http://schemas.microsoft.com/office/word/2023/wordml/word16du" xmlns:w16sdtfl="http://schemas.microsoft.com/office/word/2024/wordml/sdtformatlock">
             <w:pict>
               <v:group w14:anchorId="31112CAF" id="Group 18" o:spid="_x0000_s1026" style="position:absolute;margin-left:190.9pt;margin-top:26.15pt;width:.1pt;height:10.25pt;z-index:-251662848;mso-position-horizontal-relative:page" coordorigin="3818,523" coordsize="2,205" o:gfxdata="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">
                 <v:shape id="Freeform 19" o:spid="_x0000_s1027" style="position:absolute;left:3818;top:523;width:2;height:205;visibility:visible;mso-wrap-style:square;v-text-anchor:top" coordsize="2,205" o:gfxdata="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" path="m,l,205e" filled="f" strokecolor="#e2e1e1" strokeweight=".19708mm">
@@ -26199,6 +26330,9 @@
         </w:rPr>
       </w:pPr>
       <w:r>
+        <w:rPr>
+          <w:noProof/>
+        </w:rPr>
         <mc:AlternateContent>
           <mc:Choice Requires="wpg">
             <w:drawing>
@@ -26305,7 +26439,7 @@
               </wp:anchor>
             </w:drawing>
           </mc:Choice>
-          <mc:Fallback xmlns:w16sdtfl="http://schemas.microsoft.com/office/word/2024/wordml/sdtformatlock" xmlns:w16du="http://schemas.microsoft.com/office/word/2023/wordml/word16du" xmlns:oel="http://schemas.microsoft.com/office/2019/extlst">
+          <mc:Fallback xmlns:oel="http://schemas.microsoft.com/office/2019/extlst" xmlns:w16du="http://schemas.microsoft.com/office/word/2023/wordml/word16du" xmlns:w16sdtfl="http://schemas.microsoft.com/office/word/2024/wordml/sdtformatlock">
             <w:pict>
               <v:group w14:anchorId="3CBB9A6A" id="Group 16" o:spid="_x0000_s1026" style="position:absolute;margin-left:255.15pt;margin-top:20.7pt;width:.1pt;height:10.25pt;z-index:-251661824;mso-position-horizontal-relative:page" coordorigin="5103,414" coordsize="2,205" o:gfxdata="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">
                 <v:shape id="Freeform 17" o:spid="_x0000_s1027" style="position:absolute;left:5103;top:414;width:2;height:205;visibility:visible;mso-wrap-style:square;v-text-anchor:top" coordsize="2,205" o:gfxdata="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" path="m,l,205e" filled="f" strokecolor="#e2e1e1" strokeweight=".24781mm">
@@ -26708,6 +26842,9 @@
         </w:rPr>
       </w:pPr>
       <w:r>
+        <w:rPr>
+          <w:noProof/>
+        </w:rPr>
         <mc:AlternateContent>
           <mc:Choice Requires="wpg">
             <w:drawing>
@@ -26814,7 +26951,7 @@
               </wp:anchor>
             </w:drawing>
           </mc:Choice>
-          <mc:Fallback xmlns:w16sdtfl="http://schemas.microsoft.com/office/word/2024/wordml/sdtformatlock" xmlns:w16du="http://schemas.microsoft.com/office/word/2023/wordml/word16du" xmlns:oel="http://schemas.microsoft.com/office/2019/extlst">
+          <mc:Fallback xmlns:oel="http://schemas.microsoft.com/office/2019/extlst" xmlns:w16du="http://schemas.microsoft.com/office/word/2023/wordml/word16du" xmlns:w16sdtfl="http://schemas.microsoft.com/office/word/2024/wordml/sdtformatlock">
             <w:pict>
               <v:group w14:anchorId="461885C6" id="Group 14" o:spid="_x0000_s1026" style="position:absolute;margin-left:186.7pt;margin-top:9.3pt;width:.1pt;height:10.25pt;z-index:-251660800;mso-position-horizontal-relative:page" coordorigin="3734,186" coordsize="2,205" o:gfxdata="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">
                 <v:shape id="Freeform 15" o:spid="_x0000_s1027" style="position:absolute;left:3734;top:186;width:2;height:205;visibility:visible;mso-wrap-style:square;v-text-anchor:top" coordsize="2,205" o:gfxdata="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" path="m,l,205e" filled="f" strokecolor="#e2e1e1" strokeweight=".19708mm">
@@ -28642,6 +28779,9 @@
         </w:rPr>
       </w:pPr>
       <w:r>
+        <w:rPr>
+          <w:noProof/>
+        </w:rPr>
         <mc:AlternateContent>
           <mc:Choice Requires="wpg">
             <w:drawing>
@@ -29052,6 +29192,9 @@
         </w:rPr>
       </w:pPr>
       <w:r>
+        <w:rPr>
+          <w:noProof/>
+        </w:rPr>
         <mc:AlternateContent>
           <mc:Choice Requires="wpg">
             <w:drawing>
@@ -29474,6 +29617,9 @@
         <w:ind w:left="538"/>
       </w:pPr>
       <w:r>
+        <w:rPr>
+          <w:noProof/>
+        </w:rPr>
         <mc:AlternateContent>
           <mc:Choice Requires="wpg">
             <w:drawing>
@@ -30483,6 +30629,7 @@
       <w:r>
         <w:rPr>
           <w:rFonts w:ascii="Arial" w:eastAsia="Arial" w:hAnsi="Arial" w:cs="Arial"/>
+          <w:noProof/>
           <w:sz w:val="3"/>
           <w:szCs w:val="3"/>
         </w:rPr>
@@ -30592,7 +30739,7 @@
               </wp:inline>
             </w:drawing>
           </mc:Choice>
-          <mc:Fallback xmlns:w16sdtfl="http://schemas.microsoft.com/office/word/2024/wordml/sdtformatlock" xmlns:w16du="http://schemas.microsoft.com/office/word/2023/wordml/word16du" xmlns:oel="http://schemas.microsoft.com/office/2019/extlst">
+          <mc:Fallback xmlns:oel="http://schemas.microsoft.com/office/2019/extlst" xmlns:w16du="http://schemas.microsoft.com/office/word/2023/wordml/word16du" xmlns:w16sdtfl="http://schemas.microsoft.com/office/word/2024/wordml/sdtformatlock">
             <w:pict>
               <v:group w14:anchorId="70F94E3C" id="Group 11" o:spid="_x0000_s1026" style="width:100.3pt;height:1.8pt;mso-position-horizontal-relative:char;mso-position-vertical-relative:line" coordsize="2006,36" o:gfxdata="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">
                 <v:group id="Group 12" o:spid="_x0000_s1027" style="position:absolute;left:18;top:18;width:1971;height:2" coordorigin="18,18" coordsize="1971,2" o:gfxdata="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">
@@ -31427,6 +31574,7 @@
       <w:r>
         <w:rPr>
           <w:rFonts w:ascii="Arial" w:eastAsia="Arial" w:hAnsi="Arial" w:cs="Arial"/>
+          <w:noProof/>
           <w:sz w:val="3"/>
           <w:szCs w:val="3"/>
         </w:rPr>
@@ -31536,7 +31684,7 @@
               </wp:inline>
             </w:drawing>
           </mc:Choice>
-          <mc:Fallback xmlns:w16sdtfl="http://schemas.microsoft.com/office/word/2024/wordml/sdtformatlock" xmlns:w16du="http://schemas.microsoft.com/office/word/2023/wordml/word16du" xmlns:oel="http://schemas.microsoft.com/office/2019/extlst">
+          <mc:Fallback xmlns:oel="http://schemas.microsoft.com/office/2019/extlst" xmlns:w16du="http://schemas.microsoft.com/office/word/2023/wordml/word16du" xmlns:w16sdtfl="http://schemas.microsoft.com/office/word/2024/wordml/sdtformatlock">
             <w:pict>
               <v:group w14:anchorId="0107B822" id="Group 8" o:spid="_x0000_s1026" style="width:87.95pt;height:2pt;mso-position-horizontal-relative:char;mso-position-vertical-relative:line" coordsize="1759,40" o:gfxdata="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">
                 <v:group id="Group 9" o:spid="_x0000_s1027" style="position:absolute;left:20;top:20;width:1719;height:2" coordorigin="20,20" coordsize="1719,2" o:gfxdata="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">
@@ -32148,6 +32296,9 @@
         </w:rPr>
       </w:pPr>
       <w:r>
+        <w:rPr>
+          <w:noProof/>
+        </w:rPr>
         <mc:AlternateContent>
           <mc:Choice Requires="wpg">
             <w:drawing>
@@ -32254,7 +32405,7 @@
               </wp:anchor>
             </w:drawing>
           </mc:Choice>
-          <mc:Fallback xmlns:w16sdtfl="http://schemas.microsoft.com/office/word/2024/wordml/sdtformatlock" xmlns:w16du="http://schemas.microsoft.com/office/word/2023/wordml/word16du" xmlns:oel="http://schemas.microsoft.com/office/2019/extlst">
+          <mc:Fallback xmlns:oel="http://schemas.microsoft.com/office/2019/extlst" xmlns:w16du="http://schemas.microsoft.com/office/word/2023/wordml/word16du" xmlns:w16sdtfl="http://schemas.microsoft.com/office/word/2024/wordml/sdtformatlock">
             <w:pict>
               <v:group w14:anchorId="2845289B" id="Group 6" o:spid="_x0000_s1026" style="position:absolute;margin-left:142.25pt;margin-top:20.7pt;width:.1pt;height:10.25pt;z-index:-251659776;mso-position-horizontal-relative:page" coordorigin="2845,414" coordsize="2,205" o:gfxdata="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">
                 <v:shape id="Freeform 7" o:spid="_x0000_s1027" style="position:absolute;left:2845;top:414;width:2;height:205;visibility:visible;mso-wrap-style:square;v-text-anchor:top" coordsize="2,205" o:gfxdata="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" path="m,l,205e" filled="f" strokecolor="#e2e1e1" strokeweight=".22911mm">
@@ -32804,6 +32955,7 @@
       <w:r>
         <w:rPr>
           <w:rFonts w:ascii="Times New Roman" w:eastAsia="Times New Roman" w:hAnsi="Times New Roman" w:cs="Times New Roman"/>
+          <w:noProof/>
           <w:sz w:val="20"/>
           <w:szCs w:val="20"/>
         </w:rPr>

</xml_diff>

<commit_message>
modificaciones en el CV Uziel Sanchez Marin
</commit_message>
<xml_diff>
--- a/Recursos/CV/CV Uziel Sanchez Marin WORD.docx
+++ b/Recursos/CV/CV Uziel Sanchez Marin WORD.docx
@@ -195,7 +195,7 @@
               </wp:anchor>
             </w:drawing>
           </mc:Choice>
-          <mc:Fallback xmlns:oel="http://schemas.microsoft.com/office/2019/extlst" xmlns:w16du="http://schemas.microsoft.com/office/word/2023/wordml/word16du" xmlns:w16sdtfl="http://schemas.microsoft.com/office/word/2024/wordml/sdtformatlock">
+          <mc:Fallback xmlns:w16sdtfl="http://schemas.microsoft.com/office/word/2024/wordml/sdtformatlock" xmlns:w16du="http://schemas.microsoft.com/office/word/2023/wordml/word16du" xmlns:oel="http://schemas.microsoft.com/office/2019/extlst">
             <w:pict>
               <v:rect w14:anchorId="7D66648E" id="Rectángulo 6" o:spid="_x0000_s1026" style="position:absolute;margin-left:-2.5pt;margin-top:10.6pt;width:615pt;height:61.8pt;z-index:251659776;visibility:visible;mso-wrap-style:square;mso-width-percent:0;mso-height-percent:0;mso-wrap-distance-left:9pt;mso-wrap-distance-top:0;mso-wrap-distance-right:9pt;mso-wrap-distance-bottom:0;mso-position-horizontal:absolute;mso-position-horizontal-relative:page;mso-position-vertical:absolute;mso-position-vertical-relative:text;mso-width-percent:0;mso-height-percent:0;mso-width-relative:margin;mso-height-relative:margin;v-text-anchor:middle" o:gfxdata="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" fillcolor="#12232d" stroked="f" strokeweight="2pt">
                 <w10:wrap anchorx="page"/>
@@ -1523,7 +1523,7 @@
               </wp:inline>
             </w:drawing>
           </mc:Choice>
-          <mc:Fallback xmlns:oel="http://schemas.microsoft.com/office/2019/extlst" xmlns:w16du="http://schemas.microsoft.com/office/word/2023/wordml/word16du" xmlns:w16sdtfl="http://schemas.microsoft.com/office/word/2024/wordml/sdtformatlock">
+          <mc:Fallback xmlns:w16sdtfl="http://schemas.microsoft.com/office/word/2024/wordml/sdtformatlock" xmlns:w16du="http://schemas.microsoft.com/office/word/2023/wordml/word16du" xmlns:oel="http://schemas.microsoft.com/office/2019/extlst">
             <w:pict>
               <v:group w14:anchorId="3274067F" id="Group 103" o:spid="_x0000_s1026" style="width:170.1pt;height:2pt;mso-position-horizontal-relative:char;mso-position-vertical-relative:line" coordsize="3402,40" o:gfxdata="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">
                 <v:group id="Group 104" o:spid="_x0000_s1027" style="position:absolute;left:20;top:20;width:3362;height:2" coordorigin="20,20" coordsize="3362,2" o:gfxdata="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">
@@ -2200,7 +2200,7 @@
               </wp:anchor>
             </w:drawing>
           </mc:Choice>
-          <mc:Fallback xmlns:oel="http://schemas.microsoft.com/office/2019/extlst" xmlns:w16du="http://schemas.microsoft.com/office/word/2023/wordml/word16du" xmlns:w16sdtfl="http://schemas.microsoft.com/office/word/2024/wordml/sdtformatlock">
+          <mc:Fallback xmlns:w16sdtfl="http://schemas.microsoft.com/office/word/2024/wordml/sdtformatlock" xmlns:w16du="http://schemas.microsoft.com/office/word/2023/wordml/word16du" xmlns:oel="http://schemas.microsoft.com/office/2019/extlst">
             <w:pict>
               <v:group w14:anchorId="50C08EFE" id="Group 101" o:spid="_x0000_s1026" style="position:absolute;margin-left:209.55pt;margin-top:2.85pt;width:.1pt;height:11.6pt;z-index:-251681280;mso-position-horizontal-relative:page" coordorigin="4191,57" coordsize="2,232" o:gfxdata="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">
                 <v:shape id="Freeform 102" o:spid="_x0000_s1027" style="position:absolute;left:4191;top:57;width:2;height:232;visibility:visible;mso-wrap-style:square;v-text-anchor:top" coordsize="2,232" o:gfxdata="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" path="m,l,232e" filled="f" strokecolor="#dbdbda" strokeweight=".23497mm">
@@ -2621,11 +2621,15 @@
         <w:ind w:left="5194" w:right="18" w:hanging="4665"/>
         <w:rPr>
           <w:i w:val="0"/>
+          <w:sz w:val="12"/>
+          <w:szCs w:val="12"/>
         </w:rPr>
       </w:pPr>
       <w:r>
         <w:rPr>
           <w:color w:val="6DBDD1"/>
+          <w:sz w:val="12"/>
+          <w:szCs w:val="12"/>
         </w:rPr>
         <w:t>09/2018</w:t>
       </w:r>
@@ -2633,12 +2637,16 @@
         <w:rPr>
           <w:color w:val="6DBDD1"/>
           <w:spacing w:val="18"/>
+          <w:sz w:val="12"/>
+          <w:szCs w:val="12"/>
         </w:rPr>
         <w:t xml:space="preserve"> </w:t>
       </w:r>
       <w:r>
         <w:rPr>
           <w:color w:val="6DBDD1"/>
+          <w:sz w:val="12"/>
+          <w:szCs w:val="12"/>
         </w:rPr>
         <w:t>-</w:t>
       </w:r>
@@ -2646,18 +2654,24 @@
         <w:rPr>
           <w:color w:val="6DBDD1"/>
           <w:spacing w:val="36"/>
+          <w:sz w:val="12"/>
+          <w:szCs w:val="12"/>
         </w:rPr>
         <w:t xml:space="preserve"> </w:t>
       </w:r>
       <w:r>
         <w:rPr>
           <w:color w:val="6DBDD1"/>
+          <w:sz w:val="12"/>
+          <w:szCs w:val="12"/>
         </w:rPr>
         <w:t>11/2019</w:t>
       </w:r>
       <w:r>
         <w:rPr>
           <w:color w:val="6DBDD1"/>
+          <w:sz w:val="12"/>
+          <w:szCs w:val="12"/>
         </w:rPr>
         <w:tab/>
         <w:t>Ciudad</w:t>
@@ -2666,12 +2680,16 @@
         <w:rPr>
           <w:color w:val="6DBDD1"/>
           <w:spacing w:val="3"/>
+          <w:sz w:val="12"/>
+          <w:szCs w:val="12"/>
         </w:rPr>
         <w:t xml:space="preserve"> </w:t>
       </w:r>
       <w:r>
         <w:rPr>
           <w:color w:val="6DBDD1"/>
+          <w:sz w:val="12"/>
+          <w:szCs w:val="12"/>
         </w:rPr>
         <w:t>de</w:t>
       </w:r>
@@ -2679,18 +2697,24 @@
         <w:rPr>
           <w:color w:val="6DBDD1"/>
           <w:spacing w:val="-12"/>
+          <w:sz w:val="12"/>
+          <w:szCs w:val="12"/>
         </w:rPr>
         <w:t xml:space="preserve"> </w:t>
       </w:r>
       <w:r>
         <w:rPr>
           <w:color w:val="6DBDD1"/>
+          <w:sz w:val="12"/>
+          <w:szCs w:val="12"/>
         </w:rPr>
         <w:t>México</w:t>
       </w:r>
       <w:r>
         <w:rPr>
           <w:color w:val="6DBDD1"/>
+          <w:sz w:val="12"/>
+          <w:szCs w:val="12"/>
         </w:rPr>
         <w:t>,</w:t>
       </w:r>
@@ -2698,12 +2722,16 @@
         <w:rPr>
           <w:color w:val="6DBDD1"/>
           <w:spacing w:val="-12"/>
+          <w:sz w:val="12"/>
+          <w:szCs w:val="12"/>
         </w:rPr>
         <w:t xml:space="preserve"> </w:t>
       </w:r>
       <w:r>
         <w:rPr>
           <w:color w:val="6DBDD1"/>
+          <w:sz w:val="12"/>
+          <w:szCs w:val="12"/>
         </w:rPr>
         <w:t>Alcaldía</w:t>
       </w:r>
@@ -2711,12 +2739,16 @@
         <w:rPr>
           <w:color w:val="6DBDD1"/>
           <w:spacing w:val="7"/>
+          <w:sz w:val="12"/>
+          <w:szCs w:val="12"/>
         </w:rPr>
         <w:t xml:space="preserve"> </w:t>
       </w:r>
       <w:r>
         <w:rPr>
           <w:color w:val="6DBDD1"/>
+          <w:sz w:val="12"/>
+          <w:szCs w:val="12"/>
         </w:rPr>
         <w:t xml:space="preserve">Miguel </w:t>
       </w:r>
@@ -2724,6 +2756,8 @@
         <w:rPr>
           <w:color w:val="6DBDD1"/>
           <w:w w:val="95"/>
+          <w:sz w:val="12"/>
+          <w:szCs w:val="12"/>
         </w:rPr>
         <w:t>Hidalgo</w:t>
       </w:r>
@@ -2731,147 +2765,20 @@
     <w:p>
       <w:pPr>
         <w:pStyle w:val="Textoindependiente"/>
-        <w:spacing w:before="35" w:line="164" w:lineRule="exact"/>
-        <w:ind w:left="512" w:right="3" w:firstLine="13"/>
-        <w:rPr>
-          <w:i w:val="0"/>
+        <w:spacing w:before="47"/>
+        <w:rPr>
+          <w:color w:val="90908E"/>
+          <w:sz w:val="16"/>
+          <w:szCs w:val="16"/>
         </w:rPr>
       </w:pPr>
       <w:r>
         <w:rPr>
           <w:color w:val="90908E"/>
-        </w:rPr>
-        <w:t>Empresa</w:t>
-      </w:r>
-      <w:r>
-        <w:rPr>
-          <w:color w:val="90908E"/>
-          <w:spacing w:val="35"/>
-        </w:rPr>
-        <w:t xml:space="preserve"> </w:t>
-      </w:r>
-      <w:r>
-        <w:rPr>
-          <w:color w:val="90908E"/>
-        </w:rPr>
-        <w:t>especializada</w:t>
-      </w:r>
-      <w:r>
-        <w:rPr>
-          <w:color w:val="90908E"/>
-          <w:spacing w:val="36"/>
-        </w:rPr>
-        <w:t xml:space="preserve"> </w:t>
-      </w:r>
-      <w:r>
-        <w:rPr>
-          <w:color w:val="90908E"/>
-        </w:rPr>
-        <w:t>en</w:t>
-      </w:r>
-      <w:r>
-        <w:rPr>
-          <w:color w:val="90908E"/>
-          <w:spacing w:val="15"/>
-        </w:rPr>
-        <w:t xml:space="preserve"> </w:t>
-      </w:r>
-      <w:r>
-        <w:rPr>
-          <w:color w:val="90908E"/>
-        </w:rPr>
-        <w:t>arrendamiento</w:t>
-      </w:r>
-      <w:r>
-        <w:rPr>
-          <w:color w:val="90908E"/>
-          <w:spacing w:val="33"/>
-        </w:rPr>
-        <w:t xml:space="preserve"> </w:t>
-      </w:r>
-      <w:r>
-        <w:rPr>
-          <w:color w:val="90908E"/>
-        </w:rPr>
-        <w:t>de</w:t>
-      </w:r>
-      <w:r>
-        <w:rPr>
-          <w:color w:val="90908E"/>
-          <w:spacing w:val="18"/>
-        </w:rPr>
-        <w:t xml:space="preserve"> </w:t>
-      </w:r>
-      <w:r>
-        <w:rPr>
-          <w:color w:val="90908E"/>
-        </w:rPr>
-        <w:t>aeronaves</w:t>
-      </w:r>
-      <w:r>
-        <w:rPr>
-          <w:color w:val="90908E"/>
-          <w:spacing w:val="-4"/>
-        </w:rPr>
-        <w:t xml:space="preserve"> </w:t>
-      </w:r>
-      <w:r>
-        <w:rPr>
-          <w:color w:val="90908E"/>
-        </w:rPr>
-        <w:t>y</w:t>
-      </w:r>
-      <w:r>
-        <w:rPr>
-          <w:color w:val="90908E"/>
-          <w:spacing w:val="32"/>
-        </w:rPr>
-        <w:t xml:space="preserve"> </w:t>
-      </w:r>
-      <w:r>
-        <w:rPr>
-          <w:color w:val="90908E"/>
-        </w:rPr>
-        <w:t>soluciones</w:t>
-      </w:r>
-      <w:r>
-        <w:rPr>
-          <w:color w:val="90908E"/>
-          <w:w w:val="102"/>
-        </w:rPr>
-        <w:t xml:space="preserve"> </w:t>
-      </w:r>
-      <w:r>
-        <w:rPr>
-          <w:color w:val="90908E"/>
-        </w:rPr>
-        <w:t>financieras</w:t>
-      </w:r>
-      <w:r>
-        <w:rPr>
-          <w:color w:val="90908E"/>
-          <w:spacing w:val="25"/>
-        </w:rPr>
-        <w:t xml:space="preserve"> </w:t>
-      </w:r>
-      <w:r>
-        <w:rPr>
-          <w:color w:val="90908E"/>
-        </w:rPr>
-        <w:t>para</w:t>
-      </w:r>
-      <w:r>
-        <w:rPr>
-          <w:color w:val="90908E"/>
-          <w:spacing w:val="23"/>
-        </w:rPr>
-        <w:t xml:space="preserve"> </w:t>
-      </w:r>
-      <w:r>
-        <w:rPr>
-          <w:color w:val="90908E"/>
-        </w:rPr>
-        <w:t>aerolíneas.</w:t>
+          <w:sz w:val="16"/>
+          <w:szCs w:val="16"/>
+        </w:rPr>
+        <w:t>Empresa dedicada al arrendamiento y financiamiento corporativo, ofreciendo soluciones personalizadas para clientes nacionales e internacionales.</w:t>
       </w:r>
     </w:p>
     <w:p>
@@ -4569,7 +4476,7 @@
               </wp:inline>
             </w:drawing>
           </mc:Choice>
-          <mc:Fallback xmlns:oel="http://schemas.microsoft.com/office/2019/extlst" xmlns:w16du="http://schemas.microsoft.com/office/word/2023/wordml/word16du" xmlns:w16sdtfl="http://schemas.microsoft.com/office/word/2024/wordml/sdtformatlock">
+          <mc:Fallback xmlns:w16sdtfl="http://schemas.microsoft.com/office/word/2024/wordml/sdtformatlock" xmlns:w16du="http://schemas.microsoft.com/office/word/2023/wordml/word16du" xmlns:oel="http://schemas.microsoft.com/office/2019/extlst">
             <w:pict>
               <v:group w14:anchorId="2BF2D6B8" id="Group 98" o:spid="_x0000_s1026" style="width:106.9pt;height:2pt;mso-position-horizontal-relative:char;mso-position-vertical-relative:line" coordsize="2138,40" o:gfxdata="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">
                 <v:group id="Group 99" o:spid="_x0000_s1027" style="position:absolute;left:20;top:20;width:2099;height:2" coordorigin="20,20" coordsize="2099,2" o:gfxdata="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">
@@ -6770,7 +6677,7 @@
         <w:spacing w:before="28" w:line="189" w:lineRule="auto"/>
         <w:ind w:left="530" w:right="507"/>
         <w:rPr>
-          <w:i w:val="0"/>
+          <w:color w:val="90908E"/>
         </w:rPr>
       </w:pPr>
       <w:r>
@@ -7010,111 +6917,13 @@
     </w:p>
     <w:p>
       <w:pPr>
-        <w:pStyle w:val="Ttulo8"/>
-        <w:spacing w:line="199" w:lineRule="exact"/>
-        <w:rPr>
-          <w:sz w:val="17"/>
-          <w:szCs w:val="17"/>
+        <w:pStyle w:val="Textoindependiente"/>
+        <w:spacing w:before="28" w:line="189" w:lineRule="auto"/>
+        <w:ind w:left="530" w:right="507"/>
+        <w:rPr>
+          <w:i w:val="0"/>
         </w:rPr>
       </w:pPr>
-      <w:r>
-        <w:rPr>
-          <w:color w:val="1C1A18"/>
-          <w:w w:val="110"/>
-        </w:rPr>
-        <w:t>PHP</w:t>
-      </w:r>
-      <w:r>
-        <w:rPr>
-          <w:color w:val="1C1A18"/>
-          <w:spacing w:val="19"/>
-          <w:w w:val="110"/>
-        </w:rPr>
-        <w:t xml:space="preserve"> </w:t>
-      </w:r>
-      <w:r>
-        <w:rPr>
-          <w:color w:val="1C1A18"/>
-          <w:w w:val="110"/>
-        </w:rPr>
-        <w:t>Masterclass:</w:t>
-      </w:r>
-      <w:r>
-        <w:rPr>
-          <w:color w:val="1C1A18"/>
-          <w:spacing w:val="29"/>
-          <w:w w:val="110"/>
-        </w:rPr>
-        <w:t xml:space="preserve"> </w:t>
-      </w:r>
-      <w:r>
-        <w:rPr>
-          <w:color w:val="1C1A18"/>
-          <w:w w:val="110"/>
-        </w:rPr>
-        <w:t>Desarrollo</w:t>
-      </w:r>
-      <w:r>
-        <w:rPr>
-          <w:color w:val="1C1A18"/>
-          <w:spacing w:val="36"/>
-          <w:w w:val="110"/>
-        </w:rPr>
-        <w:t xml:space="preserve"> </w:t>
-      </w:r>
-      <w:r>
-        <w:rPr>
-          <w:color w:val="1C1A18"/>
-          <w:w w:val="110"/>
-        </w:rPr>
-        <w:t>de</w:t>
-      </w:r>
-      <w:r>
-        <w:rPr>
-          <w:color w:val="1C1A18"/>
-          <w:spacing w:val="31"/>
-          <w:w w:val="110"/>
-        </w:rPr>
-        <w:t xml:space="preserve"> </w:t>
-      </w:r>
-      <w:r>
-        <w:rPr>
-          <w:color w:val="1C1A18"/>
-          <w:w w:val="110"/>
-        </w:rPr>
-        <w:t>Proyectos</w:t>
-      </w:r>
-      <w:r>
-        <w:rPr>
-          <w:color w:val="1C1A18"/>
-          <w:spacing w:val="36"/>
-          <w:w w:val="110"/>
-        </w:rPr>
-        <w:t xml:space="preserve"> </w:t>
-      </w:r>
-      <w:r>
-        <w:rPr>
-          <w:color w:val="1C1A18"/>
-          <w:w w:val="110"/>
-        </w:rPr>
-        <w:t>Complejos</w:t>
-      </w:r>
-      <w:r>
-        <w:rPr>
-          <w:color w:val="1C1A18"/>
-          <w:spacing w:val="8"/>
-          <w:w w:val="110"/>
-        </w:rPr>
-        <w:t xml:space="preserve"> </w:t>
-      </w:r>
-      <w:r>
-        <w:rPr>
-          <w:color w:val="1C1A18"/>
-          <w:w w:val="110"/>
-          <w:sz w:val="17"/>
-        </w:rPr>
-        <w:t>y</w:t>
-      </w:r>
     </w:p>
     <w:p>
       <w:pPr>
@@ -7133,7 +6942,27 @@
           <w:w w:val="110"/>
           <w:sz w:val="18"/>
         </w:rPr>
-        <w:t xml:space="preserve">Avanzados </w:t>
+        <w:t xml:space="preserve">AWS </w:t>
+      </w:r>
+      <w:proofErr w:type="spellStart"/>
+      <w:r>
+        <w:rPr>
+          <w:rFonts w:ascii="Arial"/>
+          <w:color w:val="1C1A18"/>
+          <w:w w:val="110"/>
+          <w:sz w:val="18"/>
+        </w:rPr>
+        <w:t>Educate</w:t>
+      </w:r>
+      <w:proofErr w:type="spellEnd"/>
+      <w:r>
+        <w:rPr>
+          <w:rFonts w:ascii="Arial"/>
+          <w:color w:val="1C1A18"/>
+          <w:w w:val="110"/>
+          <w:sz w:val="18"/>
+        </w:rPr>
+        <w:t xml:space="preserve"> </w:t>
       </w:r>
       <w:r>
         <w:rPr>
@@ -7152,7 +6981,25 @@
           <w:w w:val="110"/>
           <w:sz w:val="19"/>
         </w:rPr>
-        <w:t>12/2024</w:t>
+        <w:t>10</w:t>
+      </w:r>
+      <w:r>
+        <w:rPr>
+          <w:rFonts w:ascii="Times New Roman"/>
+          <w:color w:val="1C1A18"/>
+          <w:w w:val="110"/>
+          <w:sz w:val="19"/>
+        </w:rPr>
+        <w:t>/202</w:t>
+      </w:r>
+      <w:r>
+        <w:rPr>
+          <w:rFonts w:ascii="Times New Roman"/>
+          <w:color w:val="1C1A18"/>
+          <w:w w:val="110"/>
+          <w:sz w:val="19"/>
+        </w:rPr>
+        <w:t>5</w:t>
       </w:r>
       <w:r>
         <w:rPr>
@@ -7190,264 +7037,60 @@
           <w:w w:val="110"/>
           <w:sz w:val="19"/>
         </w:rPr>
-        <w:t>02/2024)</w:t>
+        <w:t>11</w:t>
+      </w:r>
+      <w:r>
+        <w:rPr>
+          <w:rFonts w:ascii="Times New Roman"/>
+          <w:color w:val="1C1A18"/>
+          <w:w w:val="110"/>
+          <w:sz w:val="19"/>
+        </w:rPr>
+        <w:t>/202</w:t>
+      </w:r>
+      <w:r>
+        <w:rPr>
+          <w:rFonts w:ascii="Times New Roman"/>
+          <w:color w:val="1C1A18"/>
+          <w:w w:val="110"/>
+          <w:sz w:val="19"/>
+        </w:rPr>
+        <w:t>5</w:t>
+      </w:r>
+      <w:r>
+        <w:rPr>
+          <w:rFonts w:ascii="Times New Roman"/>
+          <w:color w:val="1C1A18"/>
+          <w:w w:val="110"/>
+          <w:sz w:val="19"/>
+        </w:rPr>
+        <w:t>)</w:t>
       </w:r>
     </w:p>
     <w:p>
       <w:pPr>
-        <w:pStyle w:val="Textoindependiente"/>
-        <w:spacing w:before="22" w:line="164" w:lineRule="exact"/>
-        <w:ind w:left="530" w:right="507"/>
-        <w:rPr>
-          <w:i w:val="0"/>
+        <w:pStyle w:val="Ttulo8"/>
+        <w:spacing w:before="94" w:line="215" w:lineRule="exact"/>
+        <w:ind w:left="538"/>
+        <w:rPr>
+          <w:rFonts w:ascii="Times New Roman" w:eastAsia="Times New Roman" w:hAnsi="Times New Roman"/>
+          <w:i/>
+          <w:color w:val="90908E"/>
+          <w:w w:val="105"/>
+          <w:sz w:val="17"/>
+          <w:szCs w:val="17"/>
         </w:rPr>
       </w:pPr>
       <w:r>
         <w:rPr>
-          <w:color w:val="90908E"/>
-          <w:w w:val="105"/>
-        </w:rPr>
-        <w:t>Certificación</w:t>
-      </w:r>
-      <w:r>
-        <w:rPr>
-          <w:color w:val="90908E"/>
-          <w:spacing w:val="-23"/>
-          <w:w w:val="105"/>
-        </w:rPr>
-        <w:t xml:space="preserve"> </w:t>
-      </w:r>
-      <w:r>
-        <w:rPr>
-          <w:color w:val="90908E"/>
-          <w:w w:val="105"/>
-        </w:rPr>
-        <w:t>avanzada</w:t>
-      </w:r>
-      <w:r>
-        <w:rPr>
-          <w:color w:val="90908E"/>
-          <w:spacing w:val="-16"/>
-          <w:w w:val="105"/>
-        </w:rPr>
-        <w:t xml:space="preserve"> </w:t>
-      </w:r>
-      <w:r>
-        <w:rPr>
-          <w:color w:val="90908E"/>
-          <w:w w:val="105"/>
-        </w:rPr>
-        <w:t>en</w:t>
-      </w:r>
-      <w:r>
-        <w:rPr>
-          <w:color w:val="90908E"/>
-          <w:spacing w:val="-26"/>
-          <w:w w:val="105"/>
-        </w:rPr>
-        <w:t xml:space="preserve"> </w:t>
-      </w:r>
-      <w:r>
-        <w:rPr>
-          <w:color w:val="90908E"/>
-          <w:w w:val="105"/>
-        </w:rPr>
-        <w:t>PHP,</w:t>
-      </w:r>
-      <w:r>
-        <w:rPr>
-          <w:color w:val="90908E"/>
-          <w:spacing w:val="-17"/>
-          <w:w w:val="105"/>
-        </w:rPr>
-        <w:t xml:space="preserve"> </w:t>
-      </w:r>
-      <w:r>
-        <w:rPr>
-          <w:color w:val="90908E"/>
-          <w:w w:val="105"/>
-        </w:rPr>
-        <w:t>abordando</w:t>
-      </w:r>
-      <w:r>
-        <w:rPr>
-          <w:color w:val="90908E"/>
-          <w:spacing w:val="-19"/>
-          <w:w w:val="105"/>
-        </w:rPr>
-        <w:t xml:space="preserve"> </w:t>
-      </w:r>
-      <w:r>
-        <w:rPr>
-          <w:color w:val="90908E"/>
-          <w:w w:val="105"/>
-        </w:rPr>
-        <w:t>creación</w:t>
-      </w:r>
-      <w:r>
-        <w:rPr>
-          <w:color w:val="90908E"/>
-          <w:spacing w:val="-14"/>
-          <w:w w:val="105"/>
-        </w:rPr>
-        <w:t xml:space="preserve"> </w:t>
-      </w:r>
-      <w:r>
-        <w:rPr>
-          <w:color w:val="90908E"/>
-          <w:w w:val="105"/>
-        </w:rPr>
-        <w:t>de</w:t>
-      </w:r>
-      <w:r>
-        <w:rPr>
-          <w:color w:val="90908E"/>
-          <w:spacing w:val="-25"/>
-          <w:w w:val="105"/>
-        </w:rPr>
-        <w:t xml:space="preserve">  </w:t>
-      </w:r>
-      <w:r>
-        <w:rPr>
-          <w:color w:val="90908E"/>
-          <w:w w:val="105"/>
-        </w:rPr>
-        <w:t>aplicaciones</w:t>
-      </w:r>
-      <w:r>
-        <w:rPr>
-          <w:color w:val="90908E"/>
-          <w:spacing w:val="-13"/>
-          <w:w w:val="105"/>
-        </w:rPr>
-        <w:t xml:space="preserve"> </w:t>
-      </w:r>
-      <w:r>
-        <w:rPr>
-          <w:color w:val="90908E"/>
-          <w:w w:val="105"/>
-        </w:rPr>
-        <w:t>web escalables,</w:t>
-      </w:r>
-      <w:r>
-        <w:rPr>
-          <w:color w:val="90908E"/>
-          <w:spacing w:val="-18"/>
-          <w:w w:val="105"/>
-        </w:rPr>
-        <w:t xml:space="preserve"> </w:t>
-      </w:r>
-      <w:r>
-        <w:rPr>
-          <w:color w:val="90908E"/>
-          <w:w w:val="105"/>
-        </w:rPr>
-        <w:t>patrones</w:t>
-      </w:r>
-      <w:r>
-        <w:rPr>
-          <w:color w:val="90908E"/>
-          <w:spacing w:val="7"/>
-          <w:w w:val="105"/>
-        </w:rPr>
-        <w:t xml:space="preserve"> </w:t>
-      </w:r>
-      <w:r>
-        <w:rPr>
-          <w:color w:val="90908E"/>
-          <w:w w:val="105"/>
-        </w:rPr>
-        <w:t>de</w:t>
-      </w:r>
-      <w:r>
-        <w:rPr>
-          <w:color w:val="90908E"/>
-          <w:spacing w:val="-13"/>
-          <w:w w:val="105"/>
-        </w:rPr>
-        <w:t xml:space="preserve"> </w:t>
-      </w:r>
-      <w:r>
-        <w:rPr>
-          <w:color w:val="90908E"/>
-          <w:w w:val="105"/>
-        </w:rPr>
-        <w:t>diseño,</w:t>
-      </w:r>
-      <w:r>
-        <w:rPr>
-          <w:color w:val="90908E"/>
-          <w:spacing w:val="-16"/>
-          <w:w w:val="105"/>
-        </w:rPr>
-        <w:t xml:space="preserve"> </w:t>
-      </w:r>
-      <w:r>
-        <w:rPr>
-          <w:color w:val="90908E"/>
-          <w:w w:val="105"/>
-        </w:rPr>
-        <w:t>seguridad</w:t>
-      </w:r>
-      <w:r>
-        <w:rPr>
-          <w:color w:val="90908E"/>
-          <w:spacing w:val="-15"/>
-          <w:w w:val="105"/>
-        </w:rPr>
-        <w:t xml:space="preserve"> </w:t>
-      </w:r>
-      <w:r>
-        <w:rPr>
-          <w:color w:val="90908E"/>
-          <w:w w:val="105"/>
-        </w:rPr>
-        <w:t>y</w:t>
-      </w:r>
-      <w:r>
-        <w:rPr>
-          <w:color w:val="90908E"/>
-          <w:spacing w:val="-5"/>
-          <w:w w:val="105"/>
-        </w:rPr>
-        <w:t xml:space="preserve"> </w:t>
-      </w:r>
-      <w:r>
-        <w:rPr>
-          <w:color w:val="90908E"/>
-          <w:w w:val="105"/>
-        </w:rPr>
-        <w:t>optimización</w:t>
-      </w:r>
-      <w:r>
-        <w:rPr>
-          <w:color w:val="90908E"/>
-          <w:spacing w:val="3"/>
-          <w:w w:val="105"/>
-        </w:rPr>
-        <w:t xml:space="preserve"> </w:t>
-      </w:r>
-      <w:r>
-        <w:rPr>
-          <w:color w:val="90908E"/>
-          <w:w w:val="105"/>
-        </w:rPr>
-        <w:t>de</w:t>
-      </w:r>
-      <w:r>
-        <w:rPr>
-          <w:color w:val="90908E"/>
-          <w:spacing w:val="-14"/>
-          <w:w w:val="105"/>
-        </w:rPr>
-        <w:t xml:space="preserve"> </w:t>
-      </w:r>
-      <w:r>
-        <w:rPr>
-          <w:color w:val="90908E"/>
-          <w:w w:val="105"/>
-        </w:rPr>
-        <w:t>código.</w:t>
+          <w:rFonts w:ascii="Times New Roman" w:eastAsia="Times New Roman" w:hAnsi="Times New Roman"/>
+          <w:i/>
+          <w:color w:val="90908E"/>
+          <w:w w:val="105"/>
+          <w:sz w:val="17"/>
+          <w:szCs w:val="17"/>
+        </w:rPr>
+        <w:t>Programa enfocado en fundamentos de computación en la nube, administración de recursos y despliegue de aplicaciones en AWS.</w:t>
       </w:r>
     </w:p>
     <w:p>
@@ -9972,7 +9615,7 @@
               </wp:inline>
             </w:drawing>
           </mc:Choice>
-          <mc:Fallback xmlns:oel="http://schemas.microsoft.com/office/2019/extlst" xmlns:w16du="http://schemas.microsoft.com/office/word/2023/wordml/word16du" xmlns:w16sdtfl="http://schemas.microsoft.com/office/word/2024/wordml/sdtformatlock">
+          <mc:Fallback xmlns:w16sdtfl="http://schemas.microsoft.com/office/word/2024/wordml/sdtformatlock" xmlns:w16du="http://schemas.microsoft.com/office/word/2023/wordml/word16du" xmlns:oel="http://schemas.microsoft.com/office/2019/extlst">
             <w:pict>
               <v:group w14:anchorId="18B30020" id="Group 95" o:spid="_x0000_s1026" style="width:170.1pt;height:1.8pt;mso-position-horizontal-relative:char;mso-position-vertical-relative:line" coordsize="3402,36" o:gfxdata="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">
                 <v:group id="Group 96" o:spid="_x0000_s1027" style="position:absolute;left:18;top:18;width:3366;height:2" coordorigin="18,18" coordsize="3366,2" o:gfxdata="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">
@@ -11027,16 +10670,18 @@
           <w:spacing w:val="-2"/>
           <w:w w:val="105"/>
         </w:rPr>
-        <w:t>Freel</w:t>
-      </w:r>
+        <w:t xml:space="preserve">Full </w:t>
+      </w:r>
+      <w:proofErr w:type="spellStart"/>
       <w:r>
         <w:rPr>
           <w:color w:val="232121"/>
-          <w:spacing w:val="-3"/>
-          <w:w w:val="105"/>
-        </w:rPr>
-        <w:t>ance</w:t>
-      </w:r>
+          <w:spacing w:val="-2"/>
+          <w:w w:val="105"/>
+        </w:rPr>
+        <w:t>Stack</w:t>
+      </w:r>
+      <w:proofErr w:type="spellEnd"/>
       <w:r>
         <w:rPr>
           <w:color w:val="232121"/>
@@ -11172,6 +10817,8 @@
         <w:rPr>
           <w:color w:val="6BBCCF"/>
           <w:w w:val="105"/>
+          <w:sz w:val="14"/>
+          <w:szCs w:val="14"/>
         </w:rPr>
         <w:t>08/2024</w:t>
       </w:r>
@@ -11180,6 +10827,8 @@
           <w:color w:val="6BBCCF"/>
           <w:spacing w:val="33"/>
           <w:w w:val="105"/>
+          <w:sz w:val="14"/>
+          <w:szCs w:val="14"/>
         </w:rPr>
         <w:t xml:space="preserve"> </w:t>
       </w:r>
@@ -11188,6 +10837,8 @@
           <w:i w:val="0"/>
           <w:color w:val="6BBCCF"/>
           <w:w w:val="105"/>
+          <w:sz w:val="14"/>
+          <w:szCs w:val="14"/>
         </w:rPr>
         <w:t>-</w:t>
       </w:r>
@@ -11197,6 +10848,8 @@
           <w:color w:val="6BBCCF"/>
           <w:spacing w:val="10"/>
           <w:w w:val="105"/>
+          <w:sz w:val="14"/>
+          <w:szCs w:val="14"/>
         </w:rPr>
         <w:t xml:space="preserve"> </w:t>
       </w:r>
@@ -11204,6 +10857,8 @@
         <w:rPr>
           <w:color w:val="6BBCCF"/>
           <w:w w:val="105"/>
+          <w:sz w:val="14"/>
+          <w:szCs w:val="14"/>
         </w:rPr>
         <w:t>02/2025</w:t>
       </w:r>
@@ -11211,6 +10866,26 @@
         <w:rPr>
           <w:color w:val="6BBCCF"/>
           <w:w w:val="105"/>
+          <w:sz w:val="14"/>
+          <w:szCs w:val="14"/>
+        </w:rPr>
+        <w:t xml:space="preserve"> </w:t>
+      </w:r>
+      <w:r>
+        <w:rPr>
+          <w:color w:val="6BBCCF"/>
+          <w:w w:val="105"/>
+          <w:sz w:val="14"/>
+          <w:szCs w:val="14"/>
+        </w:rPr>
+        <w:t>(Proyecto con duración determinada)</w:t>
+      </w:r>
+      <w:r>
+        <w:rPr>
+          <w:color w:val="6BBCCF"/>
+          <w:w w:val="105"/>
+          <w:sz w:val="14"/>
+          <w:szCs w:val="14"/>
         </w:rPr>
         <w:tab/>
         <w:t>Huehuetoca,</w:t>
@@ -11220,6 +10895,8 @@
           <w:color w:val="6BBCCF"/>
           <w:spacing w:val="1"/>
           <w:w w:val="105"/>
+          <w:sz w:val="14"/>
+          <w:szCs w:val="14"/>
         </w:rPr>
         <w:t xml:space="preserve"> </w:t>
       </w:r>
@@ -11227,6 +10904,8 @@
         <w:rPr>
           <w:color w:val="6BBCCF"/>
           <w:w w:val="105"/>
+          <w:sz w:val="14"/>
+          <w:szCs w:val="14"/>
         </w:rPr>
         <w:t>Santa</w:t>
       </w:r>
@@ -11235,6 +10914,8 @@
           <w:color w:val="6BBCCF"/>
           <w:spacing w:val="6"/>
           <w:w w:val="105"/>
+          <w:sz w:val="14"/>
+          <w:szCs w:val="14"/>
         </w:rPr>
         <w:t xml:space="preserve"> </w:t>
       </w:r>
@@ -11242,6 +10923,8 @@
         <w:rPr>
           <w:color w:val="6BBCCF"/>
           <w:w w:val="105"/>
+          <w:sz w:val="14"/>
+          <w:szCs w:val="14"/>
         </w:rPr>
         <w:t>Teresa</w:t>
       </w:r>
@@ -11250,6 +10933,8 @@
           <w:color w:val="6BBCCF"/>
           <w:spacing w:val="-13"/>
           <w:w w:val="105"/>
+          <w:sz w:val="14"/>
+          <w:szCs w:val="14"/>
         </w:rPr>
         <w:t xml:space="preserve"> </w:t>
       </w:r>
@@ -11257,6 +10942,8 @@
         <w:rPr>
           <w:color w:val="6BBCCF"/>
           <w:w w:val="105"/>
+          <w:sz w:val="14"/>
+          <w:szCs w:val="14"/>
         </w:rPr>
         <w:t>3</w:t>
       </w:r>
@@ -11264,6 +10951,8 @@
         <w:rPr>
           <w:color w:val="6BBCCF"/>
           <w:w w:val="115"/>
+          <w:sz w:val="14"/>
+          <w:szCs w:val="14"/>
         </w:rPr>
         <w:t xml:space="preserve"> </w:t>
       </w:r>
@@ -11272,191 +10961,26 @@
           <w:color w:val="908E8E"/>
           <w:w w:val="105"/>
         </w:rPr>
-        <w:t>Desarrollo</w:t>
-      </w:r>
+        <w:t xml:space="preserve">Desarrollador Full </w:t>
+      </w:r>
+      <w:proofErr w:type="spellStart"/>
       <w:r>
         <w:rPr>
           <w:color w:val="908E8E"/>
-          <w:spacing w:val="7"/>
-          <w:w w:val="105"/>
-        </w:rPr>
-        <w:t xml:space="preserve"> </w:t>
-      </w:r>
+          <w:w w:val="105"/>
+        </w:rPr>
+        <w:t>Stack</w:t>
+      </w:r>
+      <w:proofErr w:type="spellEnd"/>
       <w:r>
         <w:rPr>
           <w:color w:val="908E8E"/>
           <w:w w:val="105"/>
         </w:rPr>
-        <w:t>de</w:t>
-      </w:r>
-      <w:r>
-        <w:rPr>
-          <w:color w:val="908E8E"/>
-          <w:spacing w:val="-18"/>
-          <w:w w:val="105"/>
-        </w:rPr>
-        <w:t xml:space="preserve"> </w:t>
-      </w:r>
-      <w:r>
-        <w:rPr>
-          <w:color w:val="908E8E"/>
-          <w:spacing w:val="-1"/>
-          <w:w w:val="105"/>
-        </w:rPr>
-        <w:t>so</w:t>
-      </w:r>
-      <w:r>
-        <w:rPr>
-          <w:color w:val="908E8E"/>
-          <w:spacing w:val="-1"/>
-          <w:w w:val="105"/>
-        </w:rPr>
-        <w:t>f</w:t>
-      </w:r>
-      <w:r>
-        <w:rPr>
-          <w:color w:val="908E8E"/>
-          <w:spacing w:val="-1"/>
-          <w:w w:val="105"/>
-        </w:rPr>
-        <w:t>tware</w:t>
-      </w:r>
-      <w:r>
-        <w:rPr>
-          <w:color w:val="908E8E"/>
-          <w:spacing w:val="27"/>
-          <w:w w:val="105"/>
-        </w:rPr>
-        <w:t xml:space="preserve"> </w:t>
-      </w:r>
-      <w:r>
-        <w:rPr>
-          <w:color w:val="908E8E"/>
-          <w:w w:val="105"/>
-        </w:rPr>
-        <w:t>especializado</w:t>
-      </w:r>
-      <w:r>
-        <w:rPr>
-          <w:color w:val="908E8E"/>
-          <w:spacing w:val="9"/>
-          <w:w w:val="105"/>
-        </w:rPr>
-        <w:t xml:space="preserve"> </w:t>
-      </w:r>
-      <w:r>
-        <w:rPr>
-          <w:color w:val="908E8E"/>
-          <w:w w:val="105"/>
-        </w:rPr>
-        <w:t>en</w:t>
-      </w:r>
-      <w:r>
-        <w:rPr>
-          <w:color w:val="908E8E"/>
-          <w:spacing w:val="-15"/>
-          <w:w w:val="105"/>
-        </w:rPr>
-        <w:t xml:space="preserve"> </w:t>
-      </w:r>
-      <w:r>
-        <w:rPr>
-          <w:color w:val="908E8E"/>
-          <w:w w:val="105"/>
-        </w:rPr>
-        <w:t>gestión</w:t>
-      </w:r>
-      <w:r>
-        <w:rPr>
-          <w:color w:val="908E8E"/>
-          <w:spacing w:val="6"/>
-          <w:w w:val="105"/>
-        </w:rPr>
-        <w:t xml:space="preserve"> </w:t>
-      </w:r>
-      <w:r>
-        <w:rPr>
-          <w:color w:val="908E8E"/>
-          <w:w w:val="105"/>
-        </w:rPr>
-        <w:t>de</w:t>
-      </w:r>
-      <w:r>
-        <w:rPr>
-          <w:color w:val="908E8E"/>
-          <w:spacing w:val="-3"/>
-          <w:w w:val="105"/>
-        </w:rPr>
-        <w:t xml:space="preserve"> </w:t>
-      </w:r>
-      <w:r>
-        <w:rPr>
-          <w:color w:val="908E8E"/>
-          <w:w w:val="105"/>
-        </w:rPr>
-        <w:t>ventas,</w:t>
-      </w:r>
-      <w:r>
-        <w:rPr>
-          <w:color w:val="908E8E"/>
-          <w:spacing w:val="-10"/>
-          <w:w w:val="105"/>
-        </w:rPr>
-        <w:t xml:space="preserve"> </w:t>
-      </w:r>
-      <w:r>
-        <w:rPr>
-          <w:color w:val="908E8E"/>
-          <w:w w:val="105"/>
-        </w:rPr>
-        <w:t>inventarios</w:t>
-      </w:r>
-      <w:r>
-        <w:rPr>
-          <w:color w:val="908E8E"/>
-          <w:spacing w:val="-24"/>
-          <w:w w:val="105"/>
-        </w:rPr>
-        <w:t xml:space="preserve"> </w:t>
-      </w:r>
-      <w:r>
-        <w:rPr>
-          <w:rFonts w:ascii="Arial" w:hAnsi="Arial"/>
-          <w:color w:val="908E8E"/>
-          <w:w w:val="105"/>
-          <w:sz w:val="15"/>
-        </w:rPr>
-        <w:t>y</w:t>
-      </w:r>
-      <w:r>
-        <w:rPr>
-          <w:rFonts w:ascii="Arial" w:hAnsi="Arial"/>
-          <w:color w:val="908E8E"/>
-          <w:spacing w:val="25"/>
-          <w:w w:val="119"/>
-          <w:sz w:val="15"/>
-        </w:rPr>
-        <w:t xml:space="preserve"> </w:t>
-      </w:r>
-      <w:r>
-        <w:rPr>
-          <w:color w:val="908E8E"/>
-          <w:w w:val="105"/>
-        </w:rPr>
-        <w:t>usuarios.</w:t>
-      </w:r>
-    </w:p>
-    <w:p>
-      <w:pPr>
-        <w:pStyle w:val="Ttulo1"/>
-        <w:rPr>
-          <w:b w:val="0"/>
-          <w:bCs w:val="0"/>
-        </w:rPr>
-      </w:pPr>
-      <w:r>
-        <w:rPr>
-          <w:b w:val="0"/>
+        <w:t xml:space="preserve"> del Sistema de Punto de Venta (POS) SERVET. Participé en el diseño e implementación de funcionalidades clave para la gestión de ventas, inventarios y usuarios, logrando optimizar los procesos operativos y asegurar la entrega del proyecto en tiempo y forma.</w:t>
+      </w:r>
+      <w:r>
+        <w:rPr>
           <w:w w:val="105"/>
         </w:rPr>
         <w:br w:type="column"/>
@@ -11604,7 +11128,7 @@
               </wp:inline>
             </w:drawing>
           </mc:Choice>
-          <mc:Fallback xmlns:oel="http://schemas.microsoft.com/office/2019/extlst" xmlns:w16du="http://schemas.microsoft.com/office/word/2023/wordml/word16du" xmlns:w16sdtfl="http://schemas.microsoft.com/office/word/2024/wordml/sdtformatlock">
+          <mc:Fallback xmlns:w16sdtfl="http://schemas.microsoft.com/office/word/2024/wordml/sdtformatlock" xmlns:w16du="http://schemas.microsoft.com/office/word/2023/wordml/word16du" xmlns:oel="http://schemas.microsoft.com/office/2019/extlst">
             <w:pict>
               <v:group w14:anchorId="7BA9CBD6" id="Group 92" o:spid="_x0000_s1026" style="width:79.1pt;height:1.8pt;mso-position-horizontal-relative:char;mso-position-vertical-relative:line" coordsize="1582,36" o:gfxdata="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">
                 <v:group id="Group 93" o:spid="_x0000_s1027" style="position:absolute;left:18;top:18;width:1546;height:2" coordorigin="18,18" coordsize="1546,2" o:gfxdata="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">
@@ -13460,7 +12984,7 @@
               </wp:inline>
             </w:drawing>
           </mc:Choice>
-          <mc:Fallback xmlns:oel="http://schemas.microsoft.com/office/2019/extlst" xmlns:w16du="http://schemas.microsoft.com/office/word/2023/wordml/word16du" xmlns:w16sdtfl="http://schemas.microsoft.com/office/word/2024/wordml/sdtformatlock">
+          <mc:Fallback xmlns:w16sdtfl="http://schemas.microsoft.com/office/word/2024/wordml/sdtformatlock" xmlns:w16du="http://schemas.microsoft.com/office/word/2023/wordml/word16du" xmlns:oel="http://schemas.microsoft.com/office/2019/extlst">
             <w:pict>
               <v:group w14:anchorId="483C5504" id="Group 72" o:spid="_x0000_s1026" style="width:65.6pt;height:1.8pt;mso-position-horizontal-relative:char;mso-position-vertical-relative:line" coordsize="1312,36" o:gfxdata="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">
                 <v:group id="Group 73" o:spid="_x0000_s1027" style="position:absolute;left:18;top:18;width:1277;height:2" coordorigin="18,18" coordsize="1277,2" o:gfxdata="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">
@@ -13721,7 +13245,7 @@
               </wp:anchor>
             </w:drawing>
           </mc:Choice>
-          <mc:Fallback xmlns:oel="http://schemas.microsoft.com/office/2019/extlst" xmlns:w16du="http://schemas.microsoft.com/office/word/2023/wordml/word16du" xmlns:w16sdtfl="http://schemas.microsoft.com/office/word/2024/wordml/sdtformatlock">
+          <mc:Fallback xmlns:w16sdtfl="http://schemas.microsoft.com/office/word/2024/wordml/sdtformatlock" xmlns:w16du="http://schemas.microsoft.com/office/word/2023/wordml/word16du" xmlns:oel="http://schemas.microsoft.com/office/2019/extlst">
             <w:pict>
               <v:group w14:anchorId="0E27728D" id="Group 68" o:spid="_x0000_s1026" style="position:absolute;margin-left:321.35pt;margin-top:23.05pt;width:97.2pt;height:.1pt;z-index:251632128;mso-position-horizontal-relative:page" coordorigin="6427,461" coordsize="1944,2" o:gfxdata="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">
                 <v:shape id="Freeform 69" o:spid="_x0000_s1027" style="position:absolute;left:6427;top:461;width:1944;height:2;visibility:visible;mso-wrap-style:square;v-text-anchor:top" coordsize="1944,2" o:gfxdata="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" path="m,l1944,e" filled="f" strokecolor="#6bbccf" strokeweight=".77914mm">
@@ -14833,16 +14357,18 @@
           <w:spacing w:val="-1"/>
           <w:w w:val="105"/>
         </w:rPr>
-        <w:t>Freel</w:t>
-      </w:r>
+        <w:t xml:space="preserve">Full </w:t>
+      </w:r>
+      <w:proofErr w:type="spellStart"/>
       <w:r>
         <w:rPr>
           <w:color w:val="232121"/>
-          <w:spacing w:val="-2"/>
-          <w:w w:val="105"/>
-        </w:rPr>
-        <w:t>ance</w:t>
-      </w:r>
+          <w:spacing w:val="-1"/>
+          <w:w w:val="105"/>
+        </w:rPr>
+        <w:t>Stack</w:t>
+      </w:r>
+      <w:proofErr w:type="spellEnd"/>
       <w:r>
         <w:rPr>
           <w:color w:val="232121"/>
@@ -14906,56 +14432,7 @@
           <w:w w:val="115"/>
           <w:sz w:val="21"/>
         </w:rPr>
-        <w:t>Proyecto</w:t>
-      </w:r>
-      <w:r>
-        <w:rPr>
-          <w:rFonts w:ascii="Arial"/>
-          <w:color w:val="131111"/>
-          <w:spacing w:val="32"/>
-          <w:w w:val="115"/>
-          <w:sz w:val="21"/>
-        </w:rPr>
-        <w:t xml:space="preserve"> </w:t>
-      </w:r>
-      <w:r>
-        <w:rPr>
-          <w:rFonts w:ascii="Arial"/>
-          <w:color w:val="232121"/>
-          <w:w w:val="115"/>
-          <w:sz w:val="21"/>
-        </w:rPr>
-        <w:t>Independiente</w:t>
-      </w:r>
-      <w:r>
-        <w:rPr>
-          <w:rFonts w:ascii="Arial"/>
-          <w:color w:val="232121"/>
-          <w:spacing w:val="43"/>
-          <w:w w:val="115"/>
-          <w:sz w:val="21"/>
-        </w:rPr>
-        <w:t xml:space="preserve"> </w:t>
-      </w:r>
-      <w:r>
-        <w:rPr>
-          <w:rFonts w:ascii="Arial"/>
-          <w:color w:val="232121"/>
-          <w:spacing w:val="-1"/>
-          <w:w w:val="115"/>
-          <w:sz w:val="21"/>
-        </w:rPr>
-        <w:t>(Freel</w:t>
-      </w:r>
-      <w:r>
-        <w:rPr>
-          <w:rFonts w:ascii="Arial"/>
-          <w:color w:val="232121"/>
-          <w:spacing w:val="-2"/>
-          <w:w w:val="115"/>
-          <w:sz w:val="21"/>
-        </w:rPr>
-        <w:t>ance)</w:t>
+        <w:t>SERVET</w:t>
       </w:r>
     </w:p>
     <w:p>
@@ -14967,8 +14444,8 @@
         <w:ind w:left="232"/>
         <w:rPr>
           <w:rFonts w:ascii="Times New Roman" w:eastAsia="Times New Roman" w:hAnsi="Times New Roman" w:cs="Times New Roman"/>
-          <w:sz w:val="17"/>
-          <w:szCs w:val="17"/>
+          <w:sz w:val="16"/>
+          <w:szCs w:val="16"/>
         </w:rPr>
       </w:pPr>
       <w:r>
@@ -14977,7 +14454,8 @@
           <w:i/>
           <w:color w:val="6BBCCF"/>
           <w:w w:val="115"/>
-          <w:sz w:val="15"/>
+          <w:sz w:val="13"/>
+          <w:szCs w:val="20"/>
         </w:rPr>
         <w:t>03/</w:t>
       </w:r>
@@ -14987,7 +14465,8 @@
           <w:i/>
           <w:color w:val="6BBCCF"/>
           <w:w w:val="115"/>
-          <w:sz w:val="15"/>
+          <w:sz w:val="13"/>
+          <w:szCs w:val="20"/>
         </w:rPr>
         <w:t xml:space="preserve">2025 </w:t>
       </w:r>
@@ -14998,7 +14477,8 @@
           <w:color w:val="6BBCCF"/>
           <w:spacing w:val="7"/>
           <w:w w:val="115"/>
-          <w:sz w:val="15"/>
+          <w:sz w:val="13"/>
+          <w:szCs w:val="20"/>
         </w:rPr>
         <w:t>-</w:t>
       </w:r>
@@ -15008,7 +14488,8 @@
           <w:color w:val="6BBCCF"/>
           <w:spacing w:val="12"/>
           <w:w w:val="115"/>
-          <w:sz w:val="15"/>
+          <w:sz w:val="13"/>
+          <w:szCs w:val="20"/>
         </w:rPr>
         <w:t xml:space="preserve"> </w:t>
       </w:r>
@@ -15018,7 +14499,8 @@
           <w:i/>
           <w:color w:val="6BBCCF"/>
           <w:w w:val="115"/>
-          <w:sz w:val="15"/>
+          <w:sz w:val="13"/>
+          <w:szCs w:val="20"/>
         </w:rPr>
         <w:t>09/2025</w:t>
       </w:r>
@@ -15028,9 +14510,54 @@
           <w:i/>
           <w:color w:val="6BBCCF"/>
           <w:w w:val="115"/>
-          <w:sz w:val="15"/>
-        </w:rPr>
-        <w:tab/>
+          <w:sz w:val="13"/>
+          <w:szCs w:val="20"/>
+        </w:rPr>
+        <w:t xml:space="preserve"> </w:t>
+      </w:r>
+      <w:r>
+        <w:rPr>
+          <w:rFonts w:ascii="Times New Roman" w:hAnsi="Times New Roman"/>
+          <w:i/>
+          <w:color w:val="6BBCCF"/>
+          <w:w w:val="115"/>
+          <w:sz w:val="13"/>
+          <w:szCs w:val="20"/>
+        </w:rPr>
+        <w:t xml:space="preserve">(Proyecto con duración </w:t>
+      </w:r>
+      <w:r>
+        <w:rPr>
+          <w:rFonts w:ascii="Times New Roman" w:hAnsi="Times New Roman"/>
+          <w:i/>
+          <w:color w:val="6BBCCF"/>
+          <w:w w:val="115"/>
+          <w:sz w:val="13"/>
+          <w:szCs w:val="20"/>
+        </w:rPr>
+        <w:t>determinada</w:t>
+      </w:r>
+      <w:r>
+        <w:rPr>
+          <w:rFonts w:ascii="Times New Roman" w:hAnsi="Times New Roman"/>
+          <w:i/>
+          <w:color w:val="6BBCCF"/>
+          <w:w w:val="115"/>
+          <w:sz w:val="13"/>
+          <w:szCs w:val="20"/>
+        </w:rPr>
+        <w:t xml:space="preserve"> -</w:t>
+      </w:r>
+      <w:r>
+        <w:rPr>
+          <w:rFonts w:ascii="Times New Roman" w:hAnsi="Times New Roman"/>
+          <w:i/>
+          <w:color w:val="6BBCCF"/>
+          <w:w w:val="115"/>
+          <w:sz w:val="13"/>
+          <w:szCs w:val="20"/>
+        </w:rPr>
+        <w:t xml:space="preserve"> Estado de </w:t>
       </w:r>
       <w:r>
         <w:rPr>
@@ -15038,7 +14565,8 @@
           <w:i/>
           <w:color w:val="6BBCCF"/>
           <w:w w:val="95"/>
-          <w:sz w:val="17"/>
+          <w:sz w:val="16"/>
+          <w:szCs w:val="20"/>
         </w:rPr>
         <w:t>México</w:t>
       </w:r>
@@ -18477,7 +18005,7 @@
               </wp:anchor>
             </w:drawing>
           </mc:Choice>
-          <mc:Fallback xmlns:oel="http://schemas.microsoft.com/office/2019/extlst" xmlns:w16du="http://schemas.microsoft.com/office/word/2023/wordml/word16du" xmlns:w16sdtfl="http://schemas.microsoft.com/office/word/2024/wordml/sdtformatlock">
+          <mc:Fallback xmlns:w16sdtfl="http://schemas.microsoft.com/office/word/2024/wordml/sdtformatlock" xmlns:w16du="http://schemas.microsoft.com/office/word/2023/wordml/word16du" xmlns:oel="http://schemas.microsoft.com/office/2019/extlst">
             <w:pict>
               <v:group w14:anchorId="2B7C4214" id="Group 66" o:spid="_x0000_s1026" style="position:absolute;margin-left:328.7pt;margin-top:-19.8pt;width:143.65pt;height:10.95pt;z-index:-251680256;mso-position-horizontal-relative:page" coordorigin="6574,-396" coordsize="2873,219" o:gfxdata="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">
                 <v:shape id="Freeform 67" o:spid="_x0000_s1027" style="position:absolute;left:6574;top:-396;width:2873;height:219;visibility:visible;mso-wrap-style:square;v-text-anchor:top" coordsize="2873,219" o:gfxdata="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" path="m,l2873,r,219l,219,,xe" fillcolor="#919aa3" stroked="f">
@@ -18634,7 +18162,7 @@
               </wp:anchor>
             </w:drawing>
           </mc:Choice>
-          <mc:Fallback xmlns:oel="http://schemas.microsoft.com/office/2019/extlst" xmlns:w16du="http://schemas.microsoft.com/office/word/2023/wordml/word16du" xmlns:w16sdtfl="http://schemas.microsoft.com/office/word/2024/wordml/sdtformatlock">
+          <mc:Fallback xmlns:w16sdtfl="http://schemas.microsoft.com/office/word/2024/wordml/sdtformatlock" xmlns:w16du="http://schemas.microsoft.com/office/word/2023/wordml/word16du" xmlns:oel="http://schemas.microsoft.com/office/2019/extlst">
             <w:pict>
               <v:group w14:anchorId="376EC7ED" id="Group 64" o:spid="_x0000_s1026" style="position:absolute;margin-left:328.7pt;margin-top:-.85pt;width:182.5pt;height:11.6pt;z-index:-251679232;mso-position-horizontal-relative:page" coordorigin="6574,-17" coordsize="3650,232" o:gfxdata="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">
                 <v:shape id="Freeform 65" o:spid="_x0000_s1027" style="position:absolute;left:6574;top:-17;width:3650;height:232;visibility:visible;mso-wrap-style:square;v-text-anchor:top" coordsize="3650,232" o:gfxdata="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" path="m,l3649,r,232l,232,,xe" fillcolor="#919aa3" stroked="f">
@@ -18916,7 +18444,7 @@
               </wp:anchor>
             </w:drawing>
           </mc:Choice>
-          <mc:Fallback xmlns:oel="http://schemas.microsoft.com/office/2019/extlst" xmlns:w16du="http://schemas.microsoft.com/office/word/2023/wordml/word16du" xmlns:w16sdtfl="http://schemas.microsoft.com/office/word/2024/wordml/sdtformatlock">
+          <mc:Fallback xmlns:w16sdtfl="http://schemas.microsoft.com/office/word/2024/wordml/sdtformatlock" xmlns:w16du="http://schemas.microsoft.com/office/word/2023/wordml/word16du" xmlns:oel="http://schemas.microsoft.com/office/2019/extlst">
             <w:pict>
               <v:group w14:anchorId="28B7154A" id="Group 62" o:spid="_x0000_s1026" style="position:absolute;margin-left:412.6pt;margin-top:-.8pt;width:87.3pt;height:10.95pt;z-index:-251678208;mso-position-horizontal-relative:page" coordorigin="8252,-16" coordsize="1746,219" o:gfxdata="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">
                 <v:shape id="Freeform 63" o:spid="_x0000_s1027" style="position:absolute;left:8252;top:-16;width:1746;height:219;visibility:visible;mso-wrap-style:square;v-text-anchor:top" coordsize="1746,219" o:gfxdata="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" path="m,l1745,r,218l,218,,xe" fillcolor="#919aa3" stroked="f">
@@ -19606,7 +19134,7 @@
               </wp:anchor>
             </w:drawing>
           </mc:Choice>
-          <mc:Fallback xmlns:oel="http://schemas.microsoft.com/office/2019/extlst" xmlns:w16du="http://schemas.microsoft.com/office/word/2023/wordml/word16du" xmlns:w16sdtfl="http://schemas.microsoft.com/office/word/2024/wordml/sdtformatlock">
+          <mc:Fallback xmlns:w16sdtfl="http://schemas.microsoft.com/office/word/2024/wordml/sdtformatlock" xmlns:w16du="http://schemas.microsoft.com/office/word/2023/wordml/word16du" xmlns:oel="http://schemas.microsoft.com/office/2019/extlst">
             <w:pict>
               <v:group w14:anchorId="1509FE68" id="Group 58" o:spid="_x0000_s1026" style="position:absolute;margin-left:327.55pt;margin-top:6.3pt;width:127.05pt;height:10.95pt;z-index:-251677184;mso-position-horizontal-relative:page" coordorigin="6551,126" coordsize="2541,219" o:gfxdata="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">
                 <v:shape id="Freeform 59" o:spid="_x0000_s1027" style="position:absolute;left:6551;top:126;width:2541;height:219;visibility:visible;mso-wrap-style:square;v-text-anchor:top" coordsize="2541,219" o:gfxdata="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" path="m,l2541,r,218l,218,,xe" fillcolor="#919aa3" stroked="f">
@@ -20324,7 +19852,7 @@
               </wp:anchor>
             </w:drawing>
           </mc:Choice>
-          <mc:Fallback xmlns:oel="http://schemas.microsoft.com/office/2019/extlst" xmlns:w16du="http://schemas.microsoft.com/office/word/2023/wordml/word16du" xmlns:w16sdtfl="http://schemas.microsoft.com/office/word/2024/wordml/sdtformatlock">
+          <mc:Fallback xmlns:w16sdtfl="http://schemas.microsoft.com/office/word/2024/wordml/sdtformatlock" xmlns:w16du="http://schemas.microsoft.com/office/word/2023/wordml/word16du" xmlns:oel="http://schemas.microsoft.com/office/2019/extlst">
             <w:pict>
               <v:group w14:anchorId="3B4B7C47" id="Group 54" o:spid="_x0000_s1026" style="position:absolute;margin-left:327.8pt;margin-top:-.9pt;width:167.25pt;height:11.45pt;z-index:-251676160;mso-position-horizontal-relative:page" coordorigin="6556,-18" coordsize="3345,229" o:gfxdata="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">
                 <v:shape id="Freeform 55" o:spid="_x0000_s1027" style="position:absolute;left:6556;top:-18;width:3345;height:229;visibility:visible;mso-wrap-style:square;v-text-anchor:top" coordsize="3345,229" o:gfxdata="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" path="m,l3344,r,229l,229,,xe" fillcolor="#919aa3" stroked="f">
@@ -20877,7 +20405,7 @@
               </wp:anchor>
             </w:drawing>
           </mc:Choice>
-          <mc:Fallback xmlns:oel="http://schemas.microsoft.com/office/2019/extlst" xmlns:w16du="http://schemas.microsoft.com/office/word/2023/wordml/word16du" xmlns:w16sdtfl="http://schemas.microsoft.com/office/word/2024/wordml/sdtformatlock">
+          <mc:Fallback xmlns:w16sdtfl="http://schemas.microsoft.com/office/word/2024/wordml/sdtformatlock" xmlns:w16du="http://schemas.microsoft.com/office/word/2023/wordml/word16du" xmlns:oel="http://schemas.microsoft.com/office/2019/extlst">
             <w:pict>
               <v:group w14:anchorId="466E4557" id="Group 51" o:spid="_x0000_s1026" style="position:absolute;margin-left:327.8pt;margin-top:-.8pt;width:147.05pt;height:10.95pt;z-index:-251675136;mso-position-horizontal-relative:page" coordorigin="6556,-16" coordsize="2941,219" o:gfxdata="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">
                 <v:shape id="Freeform 52" o:spid="_x0000_s1027" style="position:absolute;left:6556;top:-16;width:2941;height:219;visibility:visible;mso-wrap-style:square;v-text-anchor:top" coordsize="2941,219" o:gfxdata="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" path="m,l2941,r,218l,218,,xe" fillcolor="#919aa3" stroked="f">
@@ -21034,7 +20562,7 @@
               </wp:anchor>
             </w:drawing>
           </mc:Choice>
-          <mc:Fallback xmlns:oel="http://schemas.microsoft.com/office/2019/extlst" xmlns:w16du="http://schemas.microsoft.com/office/word/2023/wordml/word16du" xmlns:w16sdtfl="http://schemas.microsoft.com/office/word/2024/wordml/sdtformatlock">
+          <mc:Fallback xmlns:w16sdtfl="http://schemas.microsoft.com/office/word/2024/wordml/sdtformatlock" xmlns:w16du="http://schemas.microsoft.com/office/word/2023/wordml/word16du" xmlns:oel="http://schemas.microsoft.com/office/2019/extlst">
             <w:pict>
               <v:group w14:anchorId="19A9E32F" id="Group 49" o:spid="_x0000_s1026" style="position:absolute;margin-left:327.65pt;margin-top:17.5pt;width:188.8pt;height:10.95pt;z-index:-251674112;mso-position-horizontal-relative:page" coordorigin="6553,350" coordsize="3776,219" o:gfxdata="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">
                 <v:shape id="Freeform 50" o:spid="_x0000_s1027" style="position:absolute;left:6553;top:350;width:3776;height:219;visibility:visible;mso-wrap-style:square;v-text-anchor:top" coordsize="3776,219" o:gfxdata="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" path="m,l3776,r,219l,219,,xe" fillcolor="#919aa3" stroked="f">
@@ -21191,7 +20719,7 @@
               </wp:anchor>
             </w:drawing>
           </mc:Choice>
-          <mc:Fallback xmlns:oel="http://schemas.microsoft.com/office/2019/extlst" xmlns:w16du="http://schemas.microsoft.com/office/word/2023/wordml/word16du" xmlns:w16sdtfl="http://schemas.microsoft.com/office/word/2024/wordml/sdtformatlock">
+          <mc:Fallback xmlns:w16sdtfl="http://schemas.microsoft.com/office/word/2024/wordml/sdtformatlock" xmlns:w16du="http://schemas.microsoft.com/office/word/2023/wordml/word16du" xmlns:oel="http://schemas.microsoft.com/office/2019/extlst">
             <w:pict>
               <v:group w14:anchorId="0FE5F51E" id="Group 47" o:spid="_x0000_s1026" style="position:absolute;margin-left:327.6pt;margin-top:36.95pt;width:121.15pt;height:10.95pt;z-index:-251673088;mso-position-horizontal-relative:page" coordorigin="6552,739" coordsize="2423,219" o:gfxdata="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">
                 <v:shape id="Freeform 48" o:spid="_x0000_s1027" style="position:absolute;left:6552;top:739;width:2423;height:219;visibility:visible;mso-wrap-style:square;v-text-anchor:top" coordsize="2423,219" o:gfxdata="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" path="m,l2423,r,218l,218,,xe" fillcolor="#919aa3" stroked="f">
@@ -21348,7 +20876,7 @@
               </wp:anchor>
             </w:drawing>
           </mc:Choice>
-          <mc:Fallback xmlns:oel="http://schemas.microsoft.com/office/2019/extlst" xmlns:w16du="http://schemas.microsoft.com/office/word/2023/wordml/word16du" xmlns:w16sdtfl="http://schemas.microsoft.com/office/word/2024/wordml/sdtformatlock">
+          <mc:Fallback xmlns:w16sdtfl="http://schemas.microsoft.com/office/word/2024/wordml/sdtformatlock" xmlns:w16du="http://schemas.microsoft.com/office/word/2023/wordml/word16du" xmlns:oel="http://schemas.microsoft.com/office/2019/extlst">
             <w:pict>
               <v:group w14:anchorId="422E33F1" id="Group 45" o:spid="_x0000_s1026" style="position:absolute;margin-left:327.65pt;margin-top:54.75pt;width:126.95pt;height:11.45pt;z-index:-251672064;mso-position-horizontal-relative:page" coordorigin="6553,1095" coordsize="2539,229" o:gfxdata="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">
                 <v:shape id="Freeform 46" o:spid="_x0000_s1027" style="position:absolute;left:6553;top:1095;width:2539;height:229;visibility:visible;mso-wrap-style:square;v-text-anchor:top" coordsize="2539,229" o:gfxdata="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" path="m,l2539,r,229l,229,,xe" fillcolor="#919aa3" stroked="f">
@@ -21901,7 +21429,7 @@
               </wp:anchor>
             </w:drawing>
           </mc:Choice>
-          <mc:Fallback xmlns:oel="http://schemas.microsoft.com/office/2019/extlst" xmlns:w16du="http://schemas.microsoft.com/office/word/2023/wordml/word16du" xmlns:w16sdtfl="http://schemas.microsoft.com/office/word/2024/wordml/sdtformatlock">
+          <mc:Fallback xmlns:w16sdtfl="http://schemas.microsoft.com/office/word/2024/wordml/sdtformatlock" xmlns:w16du="http://schemas.microsoft.com/office/word/2023/wordml/word16du" xmlns:oel="http://schemas.microsoft.com/office/2019/extlst">
             <w:pict>
               <v:group w14:anchorId="66ED82FF" id="Group 43" o:spid="_x0000_s1026" style="position:absolute;margin-left:327.6pt;margin-top:-.8pt;width:142.7pt;height:10.95pt;z-index:-251671040;mso-position-horizontal-relative:page" coordorigin="6552,-16" coordsize="2854,219" o:gfxdata="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">
                 <v:shape id="Freeform 44" o:spid="_x0000_s1027" style="position:absolute;left:6552;top:-16;width:2854;height:219;visibility:visible;mso-wrap-style:square;v-text-anchor:top" coordsize="2854,219" o:gfxdata="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" path="m,l2854,r,218l,218,,xe" fillcolor="#919aa3" stroked="f">
@@ -22058,7 +21586,7 @@
               </wp:anchor>
             </w:drawing>
           </mc:Choice>
-          <mc:Fallback xmlns:oel="http://schemas.microsoft.com/office/2019/extlst" xmlns:w16du="http://schemas.microsoft.com/office/word/2023/wordml/word16du" xmlns:w16sdtfl="http://schemas.microsoft.com/office/word/2024/wordml/sdtformatlock">
+          <mc:Fallback xmlns:w16sdtfl="http://schemas.microsoft.com/office/word/2024/wordml/sdtformatlock" xmlns:w16du="http://schemas.microsoft.com/office/word/2023/wordml/word16du" xmlns:oel="http://schemas.microsoft.com/office/2019/extlst">
             <w:pict>
               <v:group w14:anchorId="21A9978E" id="Group 41" o:spid="_x0000_s1026" style="position:absolute;margin-left:327.55pt;margin-top:17.45pt;width:142.8pt;height:11.45pt;z-index:-251670016;mso-position-horizontal-relative:page" coordorigin="6551,349" coordsize="2856,229" o:gfxdata="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">
                 <v:shape id="Freeform 42" o:spid="_x0000_s1027" style="position:absolute;left:6551;top:349;width:2856;height:229;visibility:visible;mso-wrap-style:square;v-text-anchor:top" coordsize="2856,229" o:gfxdata="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" path="m,l2856,r,229l,229,,xe" fillcolor="#919aa3" stroked="f">
@@ -22998,7 +22526,7 @@
               </wp:anchor>
             </w:drawing>
           </mc:Choice>
-          <mc:Fallback xmlns:oel="http://schemas.microsoft.com/office/2019/extlst" xmlns:w16du="http://schemas.microsoft.com/office/word/2023/wordml/word16du" xmlns:w16sdtfl="http://schemas.microsoft.com/office/word/2024/wordml/sdtformatlock">
+          <mc:Fallback xmlns:w16sdtfl="http://schemas.microsoft.com/office/word/2024/wordml/sdtformatlock" xmlns:w16du="http://schemas.microsoft.com/office/word/2023/wordml/word16du" xmlns:oel="http://schemas.microsoft.com/office/2019/extlst">
             <w:pict>
               <v:group w14:anchorId="007246B9" id="Group 37" o:spid="_x0000_s1026" style="position:absolute;margin-left:327.75pt;margin-top:-.8pt;width:170.1pt;height:10.95pt;z-index:-251668992;mso-position-horizontal-relative:page" coordorigin="6555,-16" coordsize="3402,219" o:gfxdata="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">
                 <v:shape id="Freeform 38" o:spid="_x0000_s1027" style="position:absolute;left:6555;top:-16;width:3402;height:219;visibility:visible;mso-wrap-style:square;v-text-anchor:top" coordsize="3402,219" o:gfxdata="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" path="m,l3402,r,218l,218,,xe" fillcolor="#919aa3" stroked="f">
@@ -23486,7 +23014,7 @@
               </wp:anchor>
             </w:drawing>
           </mc:Choice>
-          <mc:Fallback xmlns:oel="http://schemas.microsoft.com/office/2019/extlst" xmlns:w16du="http://schemas.microsoft.com/office/word/2023/wordml/word16du" xmlns:w16sdtfl="http://schemas.microsoft.com/office/word/2024/wordml/sdtformatlock">
+          <mc:Fallback xmlns:w16sdtfl="http://schemas.microsoft.com/office/word/2024/wordml/sdtformatlock" xmlns:w16du="http://schemas.microsoft.com/office/word/2023/wordml/word16du" xmlns:oel="http://schemas.microsoft.com/office/2019/extlst">
             <w:pict>
               <v:group w14:anchorId="23119E48" id="Group 34" o:spid="_x0000_s1026" style="position:absolute;margin-left:327.6pt;margin-top:7.6pt;width:93.3pt;height:10.95pt;z-index:-251667968;mso-position-horizontal-relative:page" coordorigin="6552,152" coordsize="1866,219" o:gfxdata="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">
                 <v:shape id="Freeform 35" o:spid="_x0000_s1027" style="position:absolute;left:6552;top:152;width:1866;height:219;visibility:visible;mso-wrap-style:square;v-text-anchor:top" coordsize="1866,219" o:gfxdata="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" path="m,l1865,r,219l,219,,xe" fillcolor="#919aa3" stroked="f">
@@ -23739,7 +23267,7 @@
               </wp:anchor>
             </w:drawing>
           </mc:Choice>
-          <mc:Fallback xmlns:oel="http://schemas.microsoft.com/office/2019/extlst" xmlns:w16du="http://schemas.microsoft.com/office/word/2023/wordml/word16du" xmlns:w16sdtfl="http://schemas.microsoft.com/office/word/2024/wordml/sdtformatlock">
+          <mc:Fallback xmlns:w16sdtfl="http://schemas.microsoft.com/office/word/2024/wordml/sdtformatlock" xmlns:w16du="http://schemas.microsoft.com/office/word/2023/wordml/word16du" xmlns:oel="http://schemas.microsoft.com/office/2019/extlst">
             <w:pict>
               <v:group w14:anchorId="177CFF5F" id="Group 32" o:spid="_x0000_s1026" style="position:absolute;margin-left:327.35pt;margin-top:5.45pt;width:223pt;height:10.95pt;z-index:-251666944;mso-position-horizontal-relative:page" coordorigin="6547,109" coordsize="4460,219" o:gfxdata="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">
                 <v:shape id="Freeform 33" o:spid="_x0000_s1027" style="position:absolute;left:6547;top:109;width:4460;height:219;visibility:visible;mso-wrap-style:square;v-text-anchor:top" coordsize="4460,219" o:gfxdata="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" path="m,l4460,r,218l,218,,xe" fillcolor="#919aa3" stroked="f">
@@ -23896,7 +23424,7 @@
               </wp:anchor>
             </w:drawing>
           </mc:Choice>
-          <mc:Fallback xmlns:oel="http://schemas.microsoft.com/office/2019/extlst" xmlns:w16du="http://schemas.microsoft.com/office/word/2023/wordml/word16du" xmlns:w16sdtfl="http://schemas.microsoft.com/office/word/2024/wordml/sdtformatlock">
+          <mc:Fallback xmlns:w16sdtfl="http://schemas.microsoft.com/office/word/2024/wordml/sdtformatlock" xmlns:w16du="http://schemas.microsoft.com/office/word/2023/wordml/word16du" xmlns:oel="http://schemas.microsoft.com/office/2019/extlst">
             <w:pict>
               <v:group w14:anchorId="2296B748" id="Group 30" o:spid="_x0000_s1026" style="position:absolute;margin-left:326.65pt;margin-top:26.85pt;width:154.7pt;height:10.95pt;z-index:-251665920;mso-position-horizontal-relative:page" coordorigin="6533,537" coordsize="3094,219" o:gfxdata="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">
                 <v:shape id="Freeform 31" o:spid="_x0000_s1027" style="position:absolute;left:6533;top:537;width:3094;height:219;visibility:visible;mso-wrap-style:square;v-text-anchor:top" coordsize="3094,219" o:gfxdata="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" path="m,l3094,r,218l,218,,xe" fillcolor="#919aa3" stroked="f">
@@ -24774,7 +24302,7 @@
               </wp:inline>
             </w:drawing>
           </mc:Choice>
-          <mc:Fallback xmlns:oel="http://schemas.microsoft.com/office/2019/extlst" xmlns:w16du="http://schemas.microsoft.com/office/word/2023/wordml/word16du" xmlns:w16sdtfl="http://schemas.microsoft.com/office/word/2024/wordml/sdtformatlock">
+          <mc:Fallback xmlns:w16sdtfl="http://schemas.microsoft.com/office/word/2024/wordml/sdtformatlock" xmlns:w16du="http://schemas.microsoft.com/office/word/2023/wordml/word16du" xmlns:oel="http://schemas.microsoft.com/office/2019/extlst">
             <w:pict>
               <v:group w14:anchorId="3D1EF6D3" id="Group 25" o:spid="_x0000_s1026" style="width:606.95pt;height:.45pt;mso-position-horizontal-relative:char;mso-position-vertical-relative:line" coordsize="12139,9" o:gfxdata="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">
                 <v:group id="Group 26" o:spid="_x0000_s1027" style="position:absolute;left:4;top:4;width:12130;height:2" coordorigin="4,4" coordsize="12130,2" o:gfxdata="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">
@@ -24993,7 +24521,7 @@
               </wp:inline>
             </w:drawing>
           </mc:Choice>
-          <mc:Fallback xmlns:oel="http://schemas.microsoft.com/office/2019/extlst" xmlns:w16du="http://schemas.microsoft.com/office/word/2023/wordml/word16du" xmlns:w16sdtfl="http://schemas.microsoft.com/office/word/2024/wordml/sdtformatlock">
+          <mc:Fallback xmlns:w16sdtfl="http://schemas.microsoft.com/office/word/2024/wordml/sdtformatlock" xmlns:w16du="http://schemas.microsoft.com/office/word/2023/wordml/word16du" xmlns:oel="http://schemas.microsoft.com/office/2019/extlst">
             <w:pict>
               <v:group w14:anchorId="4C1BD467" id="Group 22" o:spid="_x0000_s1026" style="width:186pt;height:1.8pt;mso-position-horizontal-relative:char;mso-position-vertical-relative:line" coordsize="3720,36" o:gfxdata="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">
                 <v:group id="Group 23" o:spid="_x0000_s1027" style="position:absolute;left:18;top:18;width:3684;height:2" coordorigin="18,18" coordsize="3684,2" o:gfxdata="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">
@@ -25124,7 +24652,7 @@
               </wp:anchor>
             </w:drawing>
           </mc:Choice>
-          <mc:Fallback xmlns:oel="http://schemas.microsoft.com/office/2019/extlst" xmlns:w16du="http://schemas.microsoft.com/office/word/2023/wordml/word16du" xmlns:w16sdtfl="http://schemas.microsoft.com/office/word/2024/wordml/sdtformatlock">
+          <mc:Fallback xmlns:w16sdtfl="http://schemas.microsoft.com/office/word/2024/wordml/sdtformatlock" xmlns:w16du="http://schemas.microsoft.com/office/word/2023/wordml/word16du" xmlns:oel="http://schemas.microsoft.com/office/2019/extlst">
             <w:pict>
               <v:group w14:anchorId="229FC929" id="Group 20" o:spid="_x0000_s1026" style="position:absolute;margin-left:159.55pt;margin-top:26.15pt;width:.1pt;height:10.25pt;z-index:-251663872;mso-position-horizontal-relative:page" coordorigin="3191,523" coordsize="2,205" o:gfxdata="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">
                 <v:shape id="Freeform 21" o:spid="_x0000_s1027" style="position:absolute;left:3191;top:523;width:2;height:205;visibility:visible;mso-wrap-style:square;v-text-anchor:top" coordsize="2,205" o:gfxdata="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" path="m,l,205e" filled="f" strokecolor="#e2e1e1" strokeweight=".2405mm">
@@ -25246,7 +24774,7 @@
               </wp:anchor>
             </w:drawing>
           </mc:Choice>
-          <mc:Fallback xmlns:oel="http://schemas.microsoft.com/office/2019/extlst" xmlns:w16du="http://schemas.microsoft.com/office/word/2023/wordml/word16du" xmlns:w16sdtfl="http://schemas.microsoft.com/office/word/2024/wordml/sdtformatlock">
+          <mc:Fallback xmlns:w16sdtfl="http://schemas.microsoft.com/office/word/2024/wordml/sdtformatlock" xmlns:w16du="http://schemas.microsoft.com/office/word/2023/wordml/word16du" xmlns:oel="http://schemas.microsoft.com/office/2019/extlst">
             <w:pict>
               <v:group w14:anchorId="31112CAF" id="Group 18" o:spid="_x0000_s1026" style="position:absolute;margin-left:190.9pt;margin-top:26.15pt;width:.1pt;height:10.25pt;z-index:-251662848;mso-position-horizontal-relative:page" coordorigin="3818,523" coordsize="2,205" o:gfxdata="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">
                 <v:shape id="Freeform 19" o:spid="_x0000_s1027" style="position:absolute;left:3818;top:523;width:2;height:205;visibility:visible;mso-wrap-style:square;v-text-anchor:top" coordsize="2,205" o:gfxdata="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" path="m,l,205e" filled="f" strokecolor="#e2e1e1" strokeweight=".19708mm">
@@ -26439,7 +25967,7 @@
               </wp:anchor>
             </w:drawing>
           </mc:Choice>
-          <mc:Fallback xmlns:oel="http://schemas.microsoft.com/office/2019/extlst" xmlns:w16du="http://schemas.microsoft.com/office/word/2023/wordml/word16du" xmlns:w16sdtfl="http://schemas.microsoft.com/office/word/2024/wordml/sdtformatlock">
+          <mc:Fallback xmlns:w16sdtfl="http://schemas.microsoft.com/office/word/2024/wordml/sdtformatlock" xmlns:w16du="http://schemas.microsoft.com/office/word/2023/wordml/word16du" xmlns:oel="http://schemas.microsoft.com/office/2019/extlst">
             <w:pict>
               <v:group w14:anchorId="3CBB9A6A" id="Group 16" o:spid="_x0000_s1026" style="position:absolute;margin-left:255.15pt;margin-top:20.7pt;width:.1pt;height:10.25pt;z-index:-251661824;mso-position-horizontal-relative:page" coordorigin="5103,414" coordsize="2,205" o:gfxdata="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">
                 <v:shape id="Freeform 17" o:spid="_x0000_s1027" style="position:absolute;left:5103;top:414;width:2;height:205;visibility:visible;mso-wrap-style:square;v-text-anchor:top" coordsize="2,205" o:gfxdata="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" path="m,l,205e" filled="f" strokecolor="#e2e1e1" strokeweight=".24781mm">
@@ -26951,7 +26479,7 @@
               </wp:anchor>
             </w:drawing>
           </mc:Choice>
-          <mc:Fallback xmlns:oel="http://schemas.microsoft.com/office/2019/extlst" xmlns:w16du="http://schemas.microsoft.com/office/word/2023/wordml/word16du" xmlns:w16sdtfl="http://schemas.microsoft.com/office/word/2024/wordml/sdtformatlock">
+          <mc:Fallback xmlns:w16sdtfl="http://schemas.microsoft.com/office/word/2024/wordml/sdtformatlock" xmlns:w16du="http://schemas.microsoft.com/office/word/2023/wordml/word16du" xmlns:oel="http://schemas.microsoft.com/office/2019/extlst">
             <w:pict>
               <v:group w14:anchorId="461885C6" id="Group 14" o:spid="_x0000_s1026" style="position:absolute;margin-left:186.7pt;margin-top:9.3pt;width:.1pt;height:10.25pt;z-index:-251660800;mso-position-horizontal-relative:page" coordorigin="3734,186" coordsize="2,205" o:gfxdata="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">
                 <v:shape id="Freeform 15" o:spid="_x0000_s1027" style="position:absolute;left:3734;top:186;width:2;height:205;visibility:visible;mso-wrap-style:square;v-text-anchor:top" coordsize="2,205" o:gfxdata="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" path="m,l,205e" filled="f" strokecolor="#e2e1e1" strokeweight=".19708mm">
@@ -28745,6 +28273,13 @@
           <w:w w:val="120"/>
         </w:rPr>
         <w:t>02/2025)</w:t>
+      </w:r>
+      <w:r>
+        <w:rPr>
+          <w:color w:val="1D1A1A"/>
+          <w:w w:val="120"/>
+        </w:rPr>
+        <w:t xml:space="preserve"> </w:t>
       </w:r>
     </w:p>
     <w:p>
@@ -28774,13 +28309,16 @@
         <w:ind w:left="715" w:right="393" w:hanging="194"/>
         <w:rPr>
           <w:rFonts w:ascii="Arial" w:eastAsia="Arial" w:hAnsi="Arial" w:cs="Arial"/>
-          <w:sz w:val="11"/>
-          <w:szCs w:val="11"/>
+          <w:sz w:val="16"/>
+          <w:szCs w:val="16"/>
         </w:rPr>
       </w:pPr>
       <w:r>
         <w:rPr>
+          <w:rFonts w:ascii="Arial" w:hAnsi="Arial" w:cs="Arial"/>
           <w:noProof/>
+          <w:sz w:val="16"/>
+          <w:szCs w:val="16"/>
         </w:rPr>
         <mc:AlternateContent>
           <mc:Choice Requires="wpg">
@@ -28902,276 +28440,305 @@
       </w:r>
       <w:r>
         <w:rPr>
-          <w:rFonts w:ascii="Arial" w:hAnsi="Arial"/>
+          <w:rFonts w:ascii="Arial" w:hAnsi="Arial" w:cs="Arial"/>
           <w:color w:val="1D1A1A"/>
           <w:w w:val="110"/>
-          <w:sz w:val="15"/>
+          <w:sz w:val="16"/>
+          <w:szCs w:val="16"/>
         </w:rPr>
         <w:t>Diseñé</w:t>
       </w:r>
       <w:r>
         <w:rPr>
-          <w:rFonts w:ascii="Arial" w:hAnsi="Arial"/>
+          <w:rFonts w:ascii="Arial" w:hAnsi="Arial" w:cs="Arial"/>
           <w:color w:val="1D1A1A"/>
           <w:spacing w:val="-12"/>
           <w:w w:val="110"/>
-          <w:sz w:val="15"/>
-        </w:rPr>
-        <w:t xml:space="preserve"> </w:t>
-      </w:r>
-      <w:r>
-        <w:rPr>
-          <w:rFonts w:ascii="Times New Roman" w:hAnsi="Times New Roman"/>
+          <w:sz w:val="16"/>
+          <w:szCs w:val="16"/>
+        </w:rPr>
+        <w:t xml:space="preserve"> </w:t>
+      </w:r>
+      <w:r>
+        <w:rPr>
+          <w:rFonts w:ascii="Arial" w:hAnsi="Arial" w:cs="Arial"/>
           <w:color w:val="2F2D2D"/>
           <w:w w:val="110"/>
-          <w:sz w:val="14"/>
+          <w:sz w:val="16"/>
+          <w:szCs w:val="16"/>
         </w:rPr>
         <w:t>y</w:t>
       </w:r>
       <w:r>
         <w:rPr>
-          <w:rFonts w:ascii="Times New Roman" w:hAnsi="Times New Roman"/>
+          <w:rFonts w:ascii="Arial" w:hAnsi="Arial" w:cs="Arial"/>
           <w:color w:val="2F2D2D"/>
           <w:spacing w:val="8"/>
           <w:w w:val="110"/>
-          <w:sz w:val="14"/>
-        </w:rPr>
-        <w:t xml:space="preserve"> </w:t>
-      </w:r>
-      <w:r>
-        <w:rPr>
-          <w:rFonts w:ascii="Arial" w:hAnsi="Arial"/>
+          <w:sz w:val="16"/>
+          <w:szCs w:val="16"/>
+        </w:rPr>
+        <w:t xml:space="preserve"> </w:t>
+      </w:r>
+      <w:r>
+        <w:rPr>
+          <w:rFonts w:ascii="Arial" w:hAnsi="Arial" w:cs="Arial"/>
           <w:color w:val="2F2D2D"/>
           <w:w w:val="110"/>
-          <w:sz w:val="15"/>
+          <w:sz w:val="16"/>
+          <w:szCs w:val="16"/>
         </w:rPr>
         <w:t>programé</w:t>
       </w:r>
       <w:r>
         <w:rPr>
-          <w:rFonts w:ascii="Arial" w:hAnsi="Arial"/>
+          <w:rFonts w:ascii="Arial" w:hAnsi="Arial" w:cs="Arial"/>
           <w:color w:val="2F2D2D"/>
           <w:spacing w:val="-1"/>
           <w:w w:val="110"/>
-          <w:sz w:val="15"/>
-        </w:rPr>
-        <w:t xml:space="preserve"> </w:t>
-      </w:r>
-      <w:r>
-        <w:rPr>
-          <w:rFonts w:ascii="Arial" w:hAnsi="Arial"/>
+          <w:sz w:val="16"/>
+          <w:szCs w:val="16"/>
+        </w:rPr>
+        <w:t xml:space="preserve"> </w:t>
+      </w:r>
+      <w:r>
+        <w:rPr>
+          <w:rFonts w:ascii="Arial" w:hAnsi="Arial" w:cs="Arial"/>
           <w:color w:val="1D1A1A"/>
           <w:w w:val="110"/>
-          <w:sz w:val="15"/>
+          <w:sz w:val="16"/>
+          <w:szCs w:val="16"/>
         </w:rPr>
         <w:t>una</w:t>
       </w:r>
       <w:r>
         <w:rPr>
-          <w:rFonts w:ascii="Arial" w:hAnsi="Arial"/>
+          <w:rFonts w:ascii="Arial" w:hAnsi="Arial" w:cs="Arial"/>
           <w:color w:val="1D1A1A"/>
           <w:spacing w:val="3"/>
           <w:w w:val="110"/>
-          <w:sz w:val="15"/>
-        </w:rPr>
-        <w:t xml:space="preserve"> </w:t>
-      </w:r>
-      <w:r>
-        <w:rPr>
-          <w:rFonts w:ascii="Arial" w:hAnsi="Arial"/>
+          <w:sz w:val="16"/>
+          <w:szCs w:val="16"/>
+        </w:rPr>
+        <w:t xml:space="preserve"> </w:t>
+      </w:r>
+      <w:r>
+        <w:rPr>
+          <w:rFonts w:ascii="Arial" w:hAnsi="Arial" w:cs="Arial"/>
           <w:color w:val="2F2D2D"/>
           <w:w w:val="110"/>
-          <w:sz w:val="15"/>
+          <w:sz w:val="16"/>
+          <w:szCs w:val="16"/>
         </w:rPr>
         <w:t>plataforma</w:t>
       </w:r>
       <w:r>
         <w:rPr>
-          <w:rFonts w:ascii="Arial" w:hAnsi="Arial"/>
+          <w:rFonts w:ascii="Arial" w:hAnsi="Arial" w:cs="Arial"/>
           <w:color w:val="2F2D2D"/>
           <w:spacing w:val="9"/>
           <w:w w:val="110"/>
-          <w:sz w:val="15"/>
-        </w:rPr>
-        <w:t xml:space="preserve"> </w:t>
-      </w:r>
-      <w:r>
-        <w:rPr>
-          <w:rFonts w:ascii="Arial" w:hAnsi="Arial"/>
+          <w:sz w:val="16"/>
+          <w:szCs w:val="16"/>
+        </w:rPr>
+        <w:t xml:space="preserve"> </w:t>
+      </w:r>
+      <w:r>
+        <w:rPr>
+          <w:rFonts w:ascii="Arial" w:hAnsi="Arial" w:cs="Arial"/>
           <w:color w:val="2F2D2D"/>
           <w:w w:val="110"/>
-          <w:sz w:val="15"/>
+          <w:sz w:val="16"/>
+          <w:szCs w:val="16"/>
         </w:rPr>
         <w:t>e-commerce</w:t>
       </w:r>
       <w:r>
         <w:rPr>
-          <w:rFonts w:ascii="Arial" w:hAnsi="Arial"/>
+          <w:rFonts w:ascii="Arial" w:hAnsi="Arial" w:cs="Arial"/>
           <w:color w:val="2F2D2D"/>
           <w:spacing w:val="6"/>
           <w:w w:val="110"/>
-          <w:sz w:val="15"/>
-        </w:rPr>
-        <w:t xml:space="preserve"> </w:t>
-      </w:r>
-      <w:r>
-        <w:rPr>
-          <w:rFonts w:ascii="Arial" w:hAnsi="Arial"/>
+          <w:sz w:val="16"/>
+          <w:szCs w:val="16"/>
+        </w:rPr>
+        <w:t xml:space="preserve"> </w:t>
+      </w:r>
+      <w:r>
+        <w:rPr>
+          <w:rFonts w:ascii="Arial" w:hAnsi="Arial" w:cs="Arial"/>
           <w:color w:val="2F2D2D"/>
           <w:w w:val="110"/>
-          <w:sz w:val="15"/>
+          <w:sz w:val="16"/>
+          <w:szCs w:val="16"/>
         </w:rPr>
         <w:t>responsive,</w:t>
       </w:r>
       <w:r>
         <w:rPr>
-          <w:rFonts w:ascii="Arial" w:hAnsi="Arial"/>
+          <w:rFonts w:ascii="Arial" w:hAnsi="Arial" w:cs="Arial"/>
           <w:color w:val="2F2D2D"/>
           <w:spacing w:val="24"/>
           <w:w w:val="109"/>
-          <w:sz w:val="15"/>
-        </w:rPr>
-        <w:t xml:space="preserve"> </w:t>
-      </w:r>
-      <w:r>
-        <w:rPr>
-          <w:rFonts w:ascii="Arial" w:hAnsi="Arial"/>
+          <w:sz w:val="16"/>
+          <w:szCs w:val="16"/>
+        </w:rPr>
+        <w:t xml:space="preserve"> </w:t>
+      </w:r>
+      <w:r>
+        <w:rPr>
+          <w:rFonts w:ascii="Arial" w:hAnsi="Arial" w:cs="Arial"/>
           <w:color w:val="2F2D2D"/>
           <w:w w:val="110"/>
-          <w:sz w:val="15"/>
+          <w:sz w:val="16"/>
+          <w:szCs w:val="16"/>
         </w:rPr>
         <w:t>optimizada</w:t>
       </w:r>
       <w:r>
         <w:rPr>
-          <w:rFonts w:ascii="Arial" w:hAnsi="Arial"/>
+          <w:rFonts w:ascii="Arial" w:hAnsi="Arial" w:cs="Arial"/>
           <w:color w:val="2F2D2D"/>
           <w:spacing w:val="5"/>
           <w:w w:val="110"/>
-          <w:sz w:val="15"/>
-        </w:rPr>
-        <w:t xml:space="preserve"> </w:t>
-      </w:r>
-      <w:r>
-        <w:rPr>
-          <w:rFonts w:ascii="Arial" w:hAnsi="Arial"/>
+          <w:sz w:val="16"/>
+          <w:szCs w:val="16"/>
+        </w:rPr>
+        <w:t xml:space="preserve"> </w:t>
+      </w:r>
+      <w:r>
+        <w:rPr>
+          <w:rFonts w:ascii="Arial" w:hAnsi="Arial" w:cs="Arial"/>
           <w:color w:val="1D1A1A"/>
           <w:w w:val="110"/>
-          <w:sz w:val="15"/>
+          <w:sz w:val="16"/>
+          <w:szCs w:val="16"/>
         </w:rPr>
         <w:t>para</w:t>
       </w:r>
       <w:r>
         <w:rPr>
-          <w:rFonts w:ascii="Arial" w:hAnsi="Arial"/>
+          <w:rFonts w:ascii="Arial" w:hAnsi="Arial" w:cs="Arial"/>
           <w:color w:val="1D1A1A"/>
           <w:spacing w:val="-9"/>
           <w:w w:val="110"/>
-          <w:sz w:val="15"/>
-        </w:rPr>
-        <w:t xml:space="preserve"> </w:t>
-      </w:r>
-      <w:r>
-        <w:rPr>
-          <w:rFonts w:ascii="Arial" w:hAnsi="Arial"/>
+          <w:sz w:val="16"/>
+          <w:szCs w:val="16"/>
+        </w:rPr>
+        <w:t xml:space="preserve"> </w:t>
+      </w:r>
+      <w:r>
+        <w:rPr>
+          <w:rFonts w:ascii="Arial" w:hAnsi="Arial" w:cs="Arial"/>
           <w:color w:val="2F2D2D"/>
           <w:w w:val="110"/>
-          <w:sz w:val="15"/>
+          <w:sz w:val="16"/>
+          <w:szCs w:val="16"/>
         </w:rPr>
         <w:t>dispositivos</w:t>
       </w:r>
       <w:r>
         <w:rPr>
-          <w:rFonts w:ascii="Arial" w:hAnsi="Arial"/>
+          <w:rFonts w:ascii="Arial" w:hAnsi="Arial" w:cs="Arial"/>
           <w:color w:val="2F2D2D"/>
           <w:spacing w:val="-4"/>
           <w:w w:val="110"/>
-          <w:sz w:val="15"/>
-        </w:rPr>
-        <w:t xml:space="preserve"> </w:t>
-      </w:r>
-      <w:r>
-        <w:rPr>
-          <w:rFonts w:ascii="Arial" w:hAnsi="Arial"/>
+          <w:sz w:val="16"/>
+          <w:szCs w:val="16"/>
+        </w:rPr>
+        <w:t xml:space="preserve"> </w:t>
+      </w:r>
+      <w:r>
+        <w:rPr>
+          <w:rFonts w:ascii="Arial" w:hAnsi="Arial" w:cs="Arial"/>
           <w:color w:val="1D1A1A"/>
           <w:w w:val="110"/>
-          <w:sz w:val="15"/>
+          <w:sz w:val="16"/>
+          <w:szCs w:val="16"/>
         </w:rPr>
         <w:t>móviles</w:t>
       </w:r>
       <w:r>
         <w:rPr>
-          <w:rFonts w:ascii="Arial" w:hAnsi="Arial"/>
+          <w:rFonts w:ascii="Arial" w:hAnsi="Arial" w:cs="Arial"/>
           <w:color w:val="1D1A1A"/>
           <w:spacing w:val="-13"/>
           <w:w w:val="110"/>
-          <w:sz w:val="15"/>
-        </w:rPr>
-        <w:t xml:space="preserve"> </w:t>
-      </w:r>
-      <w:r>
-        <w:rPr>
-          <w:rFonts w:ascii="Times New Roman" w:hAnsi="Times New Roman"/>
+          <w:sz w:val="16"/>
+          <w:szCs w:val="16"/>
+        </w:rPr>
+        <w:t xml:space="preserve"> </w:t>
+      </w:r>
+      <w:r>
+        <w:rPr>
+          <w:rFonts w:ascii="Arial" w:hAnsi="Arial" w:cs="Arial"/>
           <w:color w:val="2F2D2D"/>
           <w:w w:val="110"/>
-          <w:sz w:val="15"/>
+          <w:sz w:val="16"/>
+          <w:szCs w:val="16"/>
         </w:rPr>
         <w:t>y</w:t>
       </w:r>
       <w:r>
         <w:rPr>
-          <w:rFonts w:ascii="Times New Roman" w:hAnsi="Times New Roman"/>
+          <w:rFonts w:ascii="Arial" w:hAnsi="Arial" w:cs="Arial"/>
           <w:color w:val="2F2D2D"/>
           <w:spacing w:val="-9"/>
           <w:w w:val="110"/>
-          <w:sz w:val="15"/>
-        </w:rPr>
-        <w:t xml:space="preserve"> </w:t>
-      </w:r>
-      <w:r>
-        <w:rPr>
-          <w:rFonts w:ascii="Arial" w:hAnsi="Arial"/>
+          <w:sz w:val="16"/>
+          <w:szCs w:val="16"/>
+        </w:rPr>
+        <w:t xml:space="preserve"> </w:t>
+      </w:r>
+      <w:r>
+        <w:rPr>
+          <w:rFonts w:ascii="Arial" w:hAnsi="Arial" w:cs="Arial"/>
           <w:color w:val="2F2D2D"/>
           <w:w w:val="110"/>
-          <w:sz w:val="15"/>
+          <w:sz w:val="16"/>
+          <w:szCs w:val="16"/>
         </w:rPr>
         <w:t>experiencia</w:t>
       </w:r>
       <w:r>
         <w:rPr>
-          <w:rFonts w:ascii="Arial" w:hAnsi="Arial"/>
+          <w:rFonts w:ascii="Arial" w:hAnsi="Arial" w:cs="Arial"/>
           <w:color w:val="B3B1B1"/>
           <w:spacing w:val="-10"/>
           <w:w w:val="110"/>
-          <w:sz w:val="15"/>
-        </w:rPr>
-        <w:t xml:space="preserve"> </w:t>
-      </w:r>
-      <w:r>
-        <w:rPr>
-          <w:rFonts w:ascii="Arial" w:hAnsi="Arial"/>
+          <w:sz w:val="16"/>
+          <w:szCs w:val="16"/>
+        </w:rPr>
+        <w:t xml:space="preserve"> </w:t>
+      </w:r>
+      <w:r>
+        <w:rPr>
+          <w:rFonts w:ascii="Arial" w:hAnsi="Arial" w:cs="Arial"/>
           <w:color w:val="2F2D2D"/>
           <w:w w:val="110"/>
-          <w:sz w:val="15"/>
+          <w:sz w:val="16"/>
+          <w:szCs w:val="16"/>
         </w:rPr>
         <w:t>de</w:t>
       </w:r>
       <w:r>
         <w:rPr>
-          <w:rFonts w:ascii="Arial" w:hAnsi="Arial"/>
+          <w:rFonts w:ascii="Arial" w:hAnsi="Arial" w:cs="Arial"/>
           <w:color w:val="2F2D2D"/>
           <w:spacing w:val="-8"/>
           <w:w w:val="110"/>
-          <w:sz w:val="15"/>
-        </w:rPr>
-        <w:t xml:space="preserve"> </w:t>
-      </w:r>
-      <w:r>
-        <w:rPr>
-          <w:rFonts w:ascii="Arial" w:hAnsi="Arial"/>
+          <w:sz w:val="16"/>
+          <w:szCs w:val="16"/>
+        </w:rPr>
+        <w:t xml:space="preserve"> </w:t>
+      </w:r>
+      <w:r>
+        <w:rPr>
+          <w:rFonts w:ascii="Arial" w:hAnsi="Arial" w:cs="Arial"/>
           <w:color w:val="1D1A1A"/>
           <w:w w:val="110"/>
-          <w:sz w:val="15"/>
+          <w:sz w:val="16"/>
+          <w:szCs w:val="16"/>
         </w:rPr>
         <w:t>usuario.</w:t>
       </w:r>
@@ -29187,13 +28754,16 @@
         <w:ind w:right="365"/>
         <w:rPr>
           <w:rFonts w:ascii="Arial" w:eastAsia="Arial" w:hAnsi="Arial" w:cs="Arial"/>
-          <w:sz w:val="15"/>
-          <w:szCs w:val="15"/>
+          <w:sz w:val="16"/>
+          <w:szCs w:val="16"/>
         </w:rPr>
       </w:pPr>
       <w:r>
         <w:rPr>
+          <w:rFonts w:ascii="Arial" w:hAnsi="Arial" w:cs="Arial"/>
           <w:noProof/>
+          <w:sz w:val="16"/>
+          <w:szCs w:val="16"/>
         </w:rPr>
         <mc:AlternateContent>
           <mc:Choice Requires="wpg">
@@ -29315,286 +28885,348 @@
       </w:r>
       <w:r>
         <w:rPr>
-          <w:rFonts w:ascii="Arial" w:hAnsi="Arial"/>
+          <w:rFonts w:ascii="Arial" w:hAnsi="Arial" w:cs="Arial"/>
           <w:color w:val="1D1A1A"/>
           <w:w w:val="115"/>
-          <w:sz w:val="15"/>
+          <w:sz w:val="16"/>
+          <w:szCs w:val="16"/>
         </w:rPr>
         <w:t>Desarrolle</w:t>
       </w:r>
       <w:r>
         <w:rPr>
-          <w:rFonts w:ascii="Arial" w:hAnsi="Arial"/>
+          <w:rFonts w:ascii="Arial" w:hAnsi="Arial" w:cs="Arial"/>
           <w:color w:val="1D1A1A"/>
           <w:w w:val="115"/>
-          <w:sz w:val="15"/>
-        </w:rPr>
-        <w:t xml:space="preserve"> e implemente una tienda de ropa desde cero. </w:t>
-      </w:r>
-      <w:r>
-        <w:rPr>
-          <w:rFonts w:ascii="Arial" w:hAnsi="Arial"/>
-          <w:color w:val="1D1A1A"/>
-          <w:w w:val="115"/>
-          <w:sz w:val="15"/>
-        </w:rPr>
-        <w:t>integrando</w:t>
-      </w:r>
-      <w:r>
-        <w:rPr>
-          <w:rFonts w:ascii="Arial" w:hAnsi="Arial"/>
+          <w:sz w:val="16"/>
+          <w:szCs w:val="16"/>
+        </w:rPr>
+        <w:t xml:space="preserve"> e implemente una tienda de ropa desde cero. integrando</w:t>
+      </w:r>
+      <w:r>
+        <w:rPr>
+          <w:rFonts w:ascii="Arial" w:hAnsi="Arial" w:cs="Arial"/>
           <w:color w:val="1D1A1A"/>
           <w:spacing w:val="-19"/>
           <w:w w:val="115"/>
-          <w:sz w:val="15"/>
-        </w:rPr>
-        <w:t xml:space="preserve"> </w:t>
-      </w:r>
-      <w:r>
-        <w:rPr>
-          <w:rFonts w:ascii="Arial" w:hAnsi="Arial"/>
+          <w:sz w:val="16"/>
+          <w:szCs w:val="16"/>
+        </w:rPr>
+        <w:t xml:space="preserve"> </w:t>
+      </w:r>
+      <w:r>
+        <w:rPr>
+          <w:rFonts w:ascii="Arial" w:hAnsi="Arial" w:cs="Arial"/>
           <w:color w:val="2F2D2D"/>
           <w:w w:val="115"/>
-          <w:sz w:val="15"/>
+          <w:sz w:val="16"/>
+          <w:szCs w:val="16"/>
         </w:rPr>
         <w:t>carrito</w:t>
       </w:r>
       <w:r>
         <w:rPr>
-          <w:rFonts w:ascii="Arial" w:hAnsi="Arial"/>
+          <w:rFonts w:ascii="Arial" w:hAnsi="Arial" w:cs="Arial"/>
           <w:color w:val="2F2D2D"/>
           <w:spacing w:val="-23"/>
           <w:w w:val="115"/>
-          <w:sz w:val="15"/>
-        </w:rPr>
-        <w:t xml:space="preserve"> </w:t>
-      </w:r>
-      <w:r>
-        <w:rPr>
-          <w:rFonts w:ascii="Arial" w:hAnsi="Arial"/>
+          <w:sz w:val="16"/>
+          <w:szCs w:val="16"/>
+        </w:rPr>
+        <w:t xml:space="preserve"> </w:t>
+      </w:r>
+      <w:r>
+        <w:rPr>
+          <w:rFonts w:ascii="Arial" w:hAnsi="Arial" w:cs="Arial"/>
           <w:color w:val="1D1A1A"/>
           <w:w w:val="115"/>
-          <w:sz w:val="15"/>
+          <w:sz w:val="16"/>
+          <w:szCs w:val="16"/>
         </w:rPr>
         <w:t>de</w:t>
       </w:r>
       <w:r>
         <w:rPr>
-          <w:rFonts w:ascii="Arial" w:hAnsi="Arial"/>
+          <w:rFonts w:ascii="Arial" w:hAnsi="Arial" w:cs="Arial"/>
           <w:color w:val="1D1A1A"/>
           <w:spacing w:val="-22"/>
           <w:w w:val="115"/>
-          <w:sz w:val="15"/>
-        </w:rPr>
-        <w:t xml:space="preserve"> </w:t>
-      </w:r>
-      <w:r>
-        <w:rPr>
-          <w:rFonts w:ascii="Arial" w:hAnsi="Arial"/>
+          <w:sz w:val="16"/>
+          <w:szCs w:val="16"/>
+        </w:rPr>
+        <w:t xml:space="preserve"> </w:t>
+      </w:r>
+      <w:r>
+        <w:rPr>
+          <w:rFonts w:ascii="Arial" w:hAnsi="Arial" w:cs="Arial"/>
           <w:color w:val="2F2D2D"/>
           <w:w w:val="115"/>
-          <w:sz w:val="15"/>
+          <w:sz w:val="16"/>
+          <w:szCs w:val="16"/>
         </w:rPr>
         <w:t>compras,</w:t>
       </w:r>
       <w:r>
         <w:rPr>
-          <w:rFonts w:ascii="Arial" w:hAnsi="Arial"/>
+          <w:rFonts w:ascii="Arial" w:hAnsi="Arial" w:cs="Arial"/>
           <w:color w:val="2F2D2D"/>
           <w:spacing w:val="-17"/>
           <w:w w:val="115"/>
-          <w:sz w:val="15"/>
-        </w:rPr>
-        <w:t xml:space="preserve"> </w:t>
-      </w:r>
-      <w:r>
-        <w:rPr>
-          <w:rFonts w:ascii="Arial" w:hAnsi="Arial"/>
+          <w:sz w:val="16"/>
+          <w:szCs w:val="16"/>
+        </w:rPr>
+        <w:t xml:space="preserve"> </w:t>
+      </w:r>
+      <w:r>
+        <w:rPr>
+          <w:rFonts w:ascii="Arial" w:hAnsi="Arial" w:cs="Arial"/>
           <w:color w:val="1D1A1A"/>
           <w:w w:val="115"/>
-          <w:sz w:val="15"/>
+          <w:sz w:val="16"/>
+          <w:szCs w:val="16"/>
         </w:rPr>
         <w:t>pasar</w:t>
       </w:r>
       <w:r>
         <w:rPr>
-          <w:rFonts w:ascii="Arial" w:hAnsi="Arial"/>
+          <w:rFonts w:ascii="Arial" w:hAnsi="Arial" w:cs="Arial"/>
           <w:color w:val="1D1A1A"/>
           <w:spacing w:val="8"/>
           <w:w w:val="115"/>
-          <w:sz w:val="15"/>
+          <w:sz w:val="16"/>
+          <w:szCs w:val="16"/>
         </w:rPr>
         <w:t>e</w:t>
       </w:r>
       <w:r>
         <w:rPr>
-          <w:rFonts w:ascii="Arial" w:hAnsi="Arial"/>
+          <w:rFonts w:ascii="Arial" w:hAnsi="Arial" w:cs="Arial"/>
           <w:color w:val="464444"/>
           <w:spacing w:val="-15"/>
           <w:w w:val="115"/>
-          <w:sz w:val="15"/>
+          <w:sz w:val="16"/>
+          <w:szCs w:val="16"/>
         </w:rPr>
         <w:t>l</w:t>
       </w:r>
       <w:r>
         <w:rPr>
-          <w:rFonts w:ascii="Arial" w:hAnsi="Arial"/>
+          <w:rFonts w:ascii="Arial" w:hAnsi="Arial" w:cs="Arial"/>
           <w:color w:val="464444"/>
           <w:w w:val="115"/>
-          <w:sz w:val="15"/>
+          <w:sz w:val="16"/>
+          <w:szCs w:val="16"/>
         </w:rPr>
         <w:t>a</w:t>
       </w:r>
       <w:r>
         <w:rPr>
-          <w:rFonts w:ascii="Arial" w:hAnsi="Arial"/>
+          <w:rFonts w:ascii="Arial" w:hAnsi="Arial" w:cs="Arial"/>
           <w:color w:val="464444"/>
           <w:spacing w:val="-22"/>
           <w:w w:val="115"/>
-          <w:sz w:val="15"/>
-        </w:rPr>
-        <w:t xml:space="preserve"> </w:t>
-      </w:r>
-      <w:r>
-        <w:rPr>
-          <w:rFonts w:ascii="Arial" w:hAnsi="Arial"/>
+          <w:sz w:val="16"/>
+          <w:szCs w:val="16"/>
+        </w:rPr>
+        <w:t xml:space="preserve"> </w:t>
+      </w:r>
+      <w:r>
+        <w:rPr>
+          <w:rFonts w:ascii="Arial" w:hAnsi="Arial" w:cs="Arial"/>
           <w:color w:val="2F2D2D"/>
           <w:w w:val="115"/>
-          <w:sz w:val="15"/>
+          <w:sz w:val="16"/>
+          <w:szCs w:val="16"/>
         </w:rPr>
         <w:t>de</w:t>
       </w:r>
       <w:r>
         <w:rPr>
-          <w:rFonts w:ascii="Arial" w:hAnsi="Arial"/>
+          <w:rFonts w:ascii="Arial" w:hAnsi="Arial" w:cs="Arial"/>
           <w:color w:val="2F2D2D"/>
           <w:spacing w:val="-18"/>
           <w:w w:val="115"/>
-          <w:sz w:val="15"/>
-        </w:rPr>
-        <w:t xml:space="preserve"> </w:t>
-      </w:r>
-      <w:r>
-        <w:rPr>
-          <w:rFonts w:ascii="Arial" w:hAnsi="Arial"/>
+          <w:sz w:val="16"/>
+          <w:szCs w:val="16"/>
+        </w:rPr>
+        <w:t xml:space="preserve"> </w:t>
+      </w:r>
+      <w:r>
+        <w:rPr>
+          <w:rFonts w:ascii="Arial" w:hAnsi="Arial" w:cs="Arial"/>
           <w:color w:val="1D1A1A"/>
           <w:w w:val="115"/>
-          <w:sz w:val="15"/>
+          <w:sz w:val="16"/>
+          <w:szCs w:val="16"/>
         </w:rPr>
         <w:t>pagos</w:t>
       </w:r>
       <w:r>
         <w:rPr>
-          <w:rFonts w:ascii="Arial" w:hAnsi="Arial"/>
+          <w:rFonts w:ascii="Arial" w:hAnsi="Arial" w:cs="Arial"/>
           <w:color w:val="1D1A1A"/>
           <w:spacing w:val="-28"/>
           <w:w w:val="115"/>
-          <w:sz w:val="15"/>
-        </w:rPr>
-        <w:t xml:space="preserve"> </w:t>
-      </w:r>
-      <w:r>
-        <w:rPr>
-          <w:rFonts w:ascii="Arial" w:hAnsi="Arial"/>
+          <w:sz w:val="16"/>
+          <w:szCs w:val="16"/>
+        </w:rPr>
+        <w:t xml:space="preserve"> </w:t>
+      </w:r>
+      <w:r>
+        <w:rPr>
+          <w:rFonts w:ascii="Arial" w:hAnsi="Arial" w:cs="Arial"/>
           <w:color w:val="2F2D2D"/>
           <w:w w:val="115"/>
-          <w:sz w:val="15"/>
+          <w:sz w:val="16"/>
+          <w:szCs w:val="16"/>
         </w:rPr>
         <w:t>y</w:t>
       </w:r>
       <w:r>
         <w:rPr>
-          <w:rFonts w:ascii="Arial" w:hAnsi="Arial"/>
+          <w:rFonts w:ascii="Arial" w:hAnsi="Arial" w:cs="Arial"/>
           <w:color w:val="2F2D2D"/>
           <w:spacing w:val="-18"/>
           <w:w w:val="115"/>
-          <w:sz w:val="15"/>
-        </w:rPr>
-        <w:t xml:space="preserve"> </w:t>
-      </w:r>
-      <w:r>
-        <w:rPr>
-          <w:rFonts w:ascii="Arial" w:hAnsi="Arial"/>
+          <w:sz w:val="16"/>
+          <w:szCs w:val="16"/>
+        </w:rPr>
+        <w:t xml:space="preserve"> </w:t>
+      </w:r>
+      <w:r>
+        <w:rPr>
+          <w:rFonts w:ascii="Arial" w:hAnsi="Arial" w:cs="Arial"/>
           <w:color w:val="2F2D2D"/>
           <w:w w:val="115"/>
-          <w:sz w:val="15"/>
+          <w:sz w:val="16"/>
+          <w:szCs w:val="16"/>
         </w:rPr>
         <w:t>sistema</w:t>
       </w:r>
       <w:r>
         <w:rPr>
-          <w:rFonts w:ascii="Arial" w:hAnsi="Arial"/>
+          <w:rFonts w:ascii="Arial" w:hAnsi="Arial" w:cs="Arial"/>
           <w:color w:val="2F2D2D"/>
           <w:spacing w:val="-16"/>
           <w:w w:val="115"/>
-          <w:sz w:val="15"/>
-        </w:rPr>
-        <w:t xml:space="preserve"> </w:t>
-      </w:r>
-      <w:r>
-        <w:rPr>
-          <w:rFonts w:ascii="Arial" w:hAnsi="Arial"/>
+          <w:sz w:val="16"/>
+          <w:szCs w:val="16"/>
+        </w:rPr>
+        <w:t xml:space="preserve"> </w:t>
+      </w:r>
+      <w:r>
+        <w:rPr>
+          <w:rFonts w:ascii="Arial" w:hAnsi="Arial" w:cs="Arial"/>
           <w:color w:val="1D1A1A"/>
           <w:w w:val="115"/>
-          <w:sz w:val="15"/>
+          <w:sz w:val="16"/>
+          <w:szCs w:val="16"/>
         </w:rPr>
         <w:t>de</w:t>
       </w:r>
       <w:r>
         <w:rPr>
-          <w:rFonts w:ascii="Arial" w:hAnsi="Arial"/>
+          <w:rFonts w:ascii="Arial" w:hAnsi="Arial" w:cs="Arial"/>
           <w:color w:val="1D1A1A"/>
           <w:w w:val="109"/>
-          <w:sz w:val="15"/>
-        </w:rPr>
-        <w:t xml:space="preserve"> </w:t>
-      </w:r>
-      <w:r>
-        <w:rPr>
-          <w:rFonts w:ascii="Arial" w:hAnsi="Arial"/>
+          <w:sz w:val="16"/>
+          <w:szCs w:val="16"/>
+        </w:rPr>
+        <w:t xml:space="preserve"> </w:t>
+      </w:r>
+      <w:r>
+        <w:rPr>
+          <w:rFonts w:ascii="Arial" w:hAnsi="Arial" w:cs="Arial"/>
           <w:color w:val="2F2D2D"/>
           <w:w w:val="115"/>
-          <w:sz w:val="15"/>
+          <w:sz w:val="16"/>
+          <w:szCs w:val="16"/>
         </w:rPr>
         <w:t>gestión</w:t>
       </w:r>
       <w:r>
         <w:rPr>
-          <w:rFonts w:ascii="Arial" w:hAnsi="Arial"/>
+          <w:rFonts w:ascii="Arial" w:hAnsi="Arial" w:cs="Arial"/>
           <w:color w:val="2F2D2D"/>
           <w:spacing w:val="-15"/>
           <w:w w:val="115"/>
-          <w:sz w:val="15"/>
-        </w:rPr>
-        <w:t xml:space="preserve"> </w:t>
-      </w:r>
-      <w:r>
-        <w:rPr>
-          <w:rFonts w:ascii="Arial" w:hAnsi="Arial"/>
+          <w:sz w:val="16"/>
+          <w:szCs w:val="16"/>
+        </w:rPr>
+        <w:t xml:space="preserve"> </w:t>
+      </w:r>
+      <w:r>
+        <w:rPr>
+          <w:rFonts w:ascii="Arial" w:hAnsi="Arial" w:cs="Arial"/>
           <w:color w:val="2F2D2D"/>
           <w:w w:val="115"/>
-          <w:sz w:val="15"/>
+          <w:sz w:val="16"/>
+          <w:szCs w:val="16"/>
         </w:rPr>
         <w:t>de</w:t>
       </w:r>
       <w:r>
         <w:rPr>
-          <w:rFonts w:ascii="Arial" w:hAnsi="Arial"/>
+          <w:rFonts w:ascii="Arial" w:hAnsi="Arial" w:cs="Arial"/>
           <w:color w:val="2F2D2D"/>
           <w:spacing w:val="-21"/>
           <w:w w:val="115"/>
-          <w:sz w:val="15"/>
-        </w:rPr>
-        <w:t xml:space="preserve"> </w:t>
-      </w:r>
-      <w:r>
-        <w:rPr>
-          <w:rFonts w:ascii="Arial" w:hAnsi="Arial"/>
+          <w:sz w:val="16"/>
+          <w:szCs w:val="16"/>
+        </w:rPr>
+        <w:t xml:space="preserve"> </w:t>
+      </w:r>
+      <w:r>
+        <w:rPr>
+          <w:rFonts w:ascii="Arial" w:hAnsi="Arial" w:cs="Arial"/>
           <w:color w:val="2F2D2D"/>
           <w:w w:val="115"/>
-          <w:sz w:val="15"/>
+          <w:sz w:val="16"/>
+          <w:szCs w:val="16"/>
         </w:rPr>
         <w:t>productos.</w:t>
+      </w:r>
+    </w:p>
+    <w:p>
+      <w:pPr>
+        <w:pStyle w:val="Prrafodelista"/>
+        <w:numPr>
+          <w:ilvl w:val="2"/>
+          <w:numId w:val="1"/>
+        </w:numPr>
+        <w:spacing w:before="72" w:line="164" w:lineRule="exact"/>
+        <w:ind w:right="365"/>
+        <w:rPr>
+          <w:rFonts w:ascii="Arial" w:eastAsia="Arial" w:hAnsi="Arial" w:cs="Arial"/>
+          <w:sz w:val="16"/>
+          <w:szCs w:val="16"/>
+        </w:rPr>
+      </w:pPr>
+      <w:r>
+        <w:rPr>
+          <w:rFonts w:ascii="Arial" w:eastAsia="Arial" w:hAnsi="Arial" w:cs="Arial"/>
+          <w:sz w:val="16"/>
+          <w:szCs w:val="16"/>
+        </w:rPr>
+        <w:t xml:space="preserve">Implementé la base de datos y autenticación en la nube utilizando </w:t>
+      </w:r>
+      <w:proofErr w:type="spellStart"/>
+      <w:r>
+        <w:rPr>
+          <w:rFonts w:ascii="Arial" w:eastAsia="Arial" w:hAnsi="Arial" w:cs="Arial"/>
+          <w:sz w:val="16"/>
+          <w:szCs w:val="16"/>
+        </w:rPr>
+        <w:t>Supabase</w:t>
+      </w:r>
+      <w:proofErr w:type="spellEnd"/>
+      <w:r>
+        <w:rPr>
+          <w:rFonts w:ascii="Arial" w:eastAsia="Arial" w:hAnsi="Arial" w:cs="Arial"/>
+          <w:sz w:val="16"/>
+          <w:szCs w:val="16"/>
+        </w:rPr>
+        <w:t>.</w:t>
       </w:r>
     </w:p>
     <w:p>
@@ -30739,7 +30371,7 @@
               </wp:inline>
             </w:drawing>
           </mc:Choice>
-          <mc:Fallback xmlns:oel="http://schemas.microsoft.com/office/2019/extlst" xmlns:w16du="http://schemas.microsoft.com/office/word/2023/wordml/word16du" xmlns:w16sdtfl="http://schemas.microsoft.com/office/word/2024/wordml/sdtformatlock">
+          <mc:Fallback xmlns:w16sdtfl="http://schemas.microsoft.com/office/word/2024/wordml/sdtformatlock" xmlns:w16du="http://schemas.microsoft.com/office/word/2023/wordml/word16du" xmlns:oel="http://schemas.microsoft.com/office/2019/extlst">
             <w:pict>
               <v:group w14:anchorId="70F94E3C" id="Group 11" o:spid="_x0000_s1026" style="width:100.3pt;height:1.8pt;mso-position-horizontal-relative:char;mso-position-vertical-relative:line" coordsize="2006,36" o:gfxdata="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">
                 <v:group id="Group 12" o:spid="_x0000_s1027" style="position:absolute;left:18;top:18;width:1971;height:2" coordorigin="18,18" coordsize="1971,2" o:gfxdata="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">
@@ -31684,7 +31316,7 @@
               </wp:inline>
             </w:drawing>
           </mc:Choice>
-          <mc:Fallback xmlns:oel="http://schemas.microsoft.com/office/2019/extlst" xmlns:w16du="http://schemas.microsoft.com/office/word/2023/wordml/word16du" xmlns:w16sdtfl="http://schemas.microsoft.com/office/word/2024/wordml/sdtformatlock">
+          <mc:Fallback xmlns:w16sdtfl="http://schemas.microsoft.com/office/word/2024/wordml/sdtformatlock" xmlns:w16du="http://schemas.microsoft.com/office/word/2023/wordml/word16du" xmlns:oel="http://schemas.microsoft.com/office/2019/extlst">
             <w:pict>
               <v:group w14:anchorId="0107B822" id="Group 8" o:spid="_x0000_s1026" style="width:87.95pt;height:2pt;mso-position-horizontal-relative:char;mso-position-vertical-relative:line" coordsize="1759,40" o:gfxdata="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">
                 <v:group id="Group 9" o:spid="_x0000_s1027" style="position:absolute;left:20;top:20;width:1719;height:2" coordorigin="20,20" coordsize="1719,2" o:gfxdata="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">
@@ -32405,7 +32037,7 @@
               </wp:anchor>
             </w:drawing>
           </mc:Choice>
-          <mc:Fallback xmlns:oel="http://schemas.microsoft.com/office/2019/extlst" xmlns:w16du="http://schemas.microsoft.com/office/word/2023/wordml/word16du" xmlns:w16sdtfl="http://schemas.microsoft.com/office/word/2024/wordml/sdtformatlock">
+          <mc:Fallback xmlns:w16sdtfl="http://schemas.microsoft.com/office/word/2024/wordml/sdtformatlock" xmlns:w16du="http://schemas.microsoft.com/office/word/2023/wordml/word16du" xmlns:oel="http://schemas.microsoft.com/office/2019/extlst">
             <w:pict>
               <v:group w14:anchorId="2845289B" id="Group 6" o:spid="_x0000_s1026" style="position:absolute;margin-left:142.25pt;margin-top:20.7pt;width:.1pt;height:10.25pt;z-index:-251659776;mso-position-horizontal-relative:page" coordorigin="2845,414" coordsize="2,205" o:gfxdata="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">
                 <v:shape id="Freeform 7" o:spid="_x0000_s1027" style="position:absolute;left:2845;top:414;width:2;height:205;visibility:visible;mso-wrap-style:square;v-text-anchor:top" coordsize="2,205" o:gfxdata="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" path="m,l,205e" filled="f" strokecolor="#e2e1e1" strokeweight=".22911mm">

</xml_diff>